<commit_message>
doc: Sistemas distribuidos documento
</commit_message>
<xml_diff>
--- a/PFC_Doc_2022/PFC_Deu Pet_v1_6.docx
+++ b/PFC_Doc_2022/PFC_Deu Pet_v1_6.docx
@@ -1069,6 +1069,7 @@
       </w:r>
     </w:p>
     <w:p>
+      <w:proofErr w:type="gramStart"/>
       <w:r>
         <w:t>[</w:t>
       </w:r>
@@ -1076,7 +1077,11 @@
         <w:t xml:space="preserve"> </w:t>
       </w:r>
       <w:r>
-        <w:t>O resumo d</w:t>
+        <w:t>O</w:t>
+      </w:r>
+      <w:proofErr w:type="gramEnd"/>
+      <w:r>
+        <w:t xml:space="preserve"> resumo d</w:t>
       </w:r>
       <w:r>
         <w:t>eve ser escrito em apenas um</w:t>
@@ -1136,7 +1141,11 @@
         <w:t>.</w:t>
       </w:r>
       <w:r>
-        <w:t xml:space="preserve"> O espaçamento é simples.</w:t>
+        <w:t xml:space="preserve"> O espaçamento é simples</w:t>
+      </w:r>
+      <w:proofErr w:type="gramStart"/>
+      <w:r>
+        <w:t>.</w:t>
       </w:r>
       <w:r>
         <w:t xml:space="preserve"> </w:t>
@@ -1144,6 +1153,7 @@
       <w:r>
         <w:t>]</w:t>
       </w:r>
+      <w:proofErr w:type="gramEnd"/>
     </w:p>
     <w:p/>
     <w:p>
@@ -2729,7 +2739,21 @@
         <w:rPr>
           <w:i/>
         </w:rPr>
-        <w:t xml:space="preserve">Project Management Body of </w:t>
+        <w:t xml:space="preserve">Project Management Body </w:t>
+      </w:r>
+      <w:proofErr w:type="spellStart"/>
+      <w:r>
+        <w:rPr>
+          <w:i/>
+        </w:rPr>
+        <w:t>of</w:t>
+      </w:r>
+      <w:proofErr w:type="spellEnd"/>
+      <w:r>
+        <w:rPr>
+          <w:i/>
+        </w:rPr>
+        <w:t xml:space="preserve"> </w:t>
       </w:r>
       <w:proofErr w:type="spellStart"/>
       <w:r>
@@ -10524,6 +10548,7 @@
       </w:pPr>
       <w:bookmarkStart w:id="40" w:name="_Toc98865243"/>
       <w:bookmarkStart w:id="41" w:name="_Toc104464898"/>
+      <w:proofErr w:type="gramStart"/>
       <w:r>
         <w:t>2.</w:t>
       </w:r>
@@ -10546,7 +10571,14 @@
         <w:rPr>
           <w:i/>
         </w:rPr>
-        <w:t xml:space="preserve">Web </w:t>
+        <w:t>Web</w:t>
+      </w:r>
+      <w:proofErr w:type="gramEnd"/>
+      <w:r>
+        <w:rPr>
+          <w:i/>
+        </w:rPr>
+        <w:t xml:space="preserve"> </w:t>
       </w:r>
       <w:proofErr w:type="spellStart"/>
       <w:r>
@@ -11430,7 +11462,15 @@
         <w:t>que enfatiza</w:t>
       </w:r>
       <w:r>
-        <w:t xml:space="preserve"> a necessidade da realização deste projeto, os objetivos traçados, a justificativa, o público alvo e os níveis de decisão e grupos funcionais atendidos.</w:t>
+        <w:t xml:space="preserve"> a necessidade da realização deste projeto, os objetivos traçados, a justificativa, o </w:t>
+      </w:r>
+      <w:proofErr w:type="gramStart"/>
+      <w:r>
+        <w:t>público alvo</w:t>
+      </w:r>
+      <w:proofErr w:type="gramEnd"/>
+      <w:r>
+        <w:t xml:space="preserve"> e os níveis de decisão e grupos funcionais atendidos.</w:t>
       </w:r>
     </w:p>
     <w:p/>
@@ -12196,7 +12236,23 @@
           <w:i/>
           <w:iCs/>
         </w:rPr>
-        <w:t xml:space="preserve">Management Body of </w:t>
+        <w:t xml:space="preserve">Management Body </w:t>
+      </w:r>
+      <w:proofErr w:type="spellStart"/>
+      <w:r>
+        <w:rPr>
+          <w:i/>
+          <w:iCs/>
+        </w:rPr>
+        <w:t>of</w:t>
+      </w:r>
+      <w:proofErr w:type="spellEnd"/>
+      <w:r>
+        <w:rPr>
+          <w:i/>
+          <w:iCs/>
+        </w:rPr>
+        <w:t xml:space="preserve"> </w:t>
       </w:r>
       <w:proofErr w:type="spellStart"/>
       <w:r>
@@ -13067,7 +13123,11 @@
         <w:t xml:space="preserve">Adobe </w:t>
       </w:r>
       <w:r>
-        <w:t>Photoshop 2022 v23.3.1.426</w:t>
+        <w:t xml:space="preserve">Photoshop 2022 </w:t>
+      </w:r>
+      <w:proofErr w:type="gramStart"/>
+      <w:r>
+        <w:t>v23.3.1.426</w:t>
       </w:r>
       <w:r>
         <w:t xml:space="preserve"> </w:t>
@@ -13075,6 +13135,7 @@
       <w:r>
         <w:t>;</w:t>
       </w:r>
+      <w:proofErr w:type="gramEnd"/>
     </w:p>
     <w:p>
       <w:pPr>
@@ -13458,6 +13519,7 @@
             <w:shd w:val="clear" w:color="auto" w:fill="auto"/>
           </w:tcPr>
           <w:p>
+            <w:proofErr w:type="gramStart"/>
             <w:r>
               <w:t>PCU</w:t>
             </w:r>
@@ -13467,6 +13529,7 @@
             <w:r>
               <w:t>-</w:t>
             </w:r>
+            <w:proofErr w:type="gramEnd"/>
             <w:r>
               <w:t xml:space="preserve"> </w:t>
             </w:r>
@@ -13962,14 +14025,27 @@
       <w:r>
         <w:t xml:space="preserve">FIGURA </w:t>
       </w:r>
-      <w:fldSimple w:instr=" SEQ FIGURA \* ARABIC ">
-        <w:r>
-          <w:rPr>
-            <w:noProof/>
-          </w:rPr>
-          <w:t>9</w:t>
-        </w:r>
-      </w:fldSimple>
+      <w:r>
+        <w:fldChar w:fldCharType="begin"/>
+      </w:r>
+      <w:r>
+        <w:instrText xml:space="preserve"> SEQ FIGURA \* ARABIC </w:instrText>
+      </w:r>
+      <w:r>
+        <w:fldChar w:fldCharType="separate"/>
+      </w:r>
+      <w:r>
+        <w:rPr>
+          <w:noProof/>
+        </w:rPr>
+        <w:t>9</w:t>
+      </w:r>
+      <w:r>
+        <w:rPr>
+          <w:noProof/>
+        </w:rPr>
+        <w:fldChar w:fldCharType="end"/>
+      </w:r>
       <w:r>
         <w:t xml:space="preserve">: Controle de versão do projeto usando o </w:t>
       </w:r>
@@ -14097,7 +14173,21 @@
         <w:rPr>
           <w:bCs w:val="0"/>
         </w:rPr>
-        <w:t xml:space="preserve"> os requisitos importantes como requisitos necessários porem que não afetam o funcionamento como um todo do sistema e</w:t>
+        <w:t xml:space="preserve"> os requisitos importantes como requisitos necessários </w:t>
+      </w:r>
+      <w:proofErr w:type="gramStart"/>
+      <w:r>
+        <w:rPr>
+          <w:bCs w:val="0"/>
+        </w:rPr>
+        <w:t>porem</w:t>
+      </w:r>
+      <w:proofErr w:type="gramEnd"/>
+      <w:r>
+        <w:rPr>
+          <w:bCs w:val="0"/>
+        </w:rPr>
+        <w:t xml:space="preserve"> que não afetam o funcionamento como um todo do sistema e</w:t>
       </w:r>
       <w:r>
         <w:rPr>
@@ -16607,6 +16697,7 @@
         </w:rPr>
         <w:t xml:space="preserve"> por um usuário responsável pela instituição através da aplicação </w:t>
       </w:r>
+      <w:proofErr w:type="gramStart"/>
       <w:r>
         <w:rPr>
           <w:bCs w:val="0"/>
@@ -16632,7 +16723,14 @@
         <w:rPr>
           <w:bCs w:val="0"/>
         </w:rPr>
-        <w:t xml:space="preserve"> onde </w:t>
+        <w:t xml:space="preserve"> onde</w:t>
+      </w:r>
+      <w:proofErr w:type="gramEnd"/>
+      <w:r>
+        <w:rPr>
+          <w:bCs w:val="0"/>
+        </w:rPr>
+        <w:t xml:space="preserve"> </w:t>
       </w:r>
       <w:r>
         <w:rPr>
@@ -16701,7 +16799,14 @@
         <w:rPr>
           <w:bCs w:val="0"/>
         </w:rPr>
-        <w:t xml:space="preserve">nome, foto, sexo, raça e temperamento e terá um </w:t>
+        <w:t xml:space="preserve">nome, foto, sexo, raça e temperamento e terá </w:t>
+      </w:r>
+      <w:proofErr w:type="gramStart"/>
+      <w:r>
+        <w:rPr>
+          <w:bCs w:val="0"/>
+        </w:rPr>
+        <w:t xml:space="preserve">um </w:t>
       </w:r>
       <w:r>
         <w:rPr>
@@ -16709,6 +16814,7 @@
         </w:rPr>
         <w:t>opção</w:t>
       </w:r>
+      <w:proofErr w:type="gramEnd"/>
       <w:r>
         <w:rPr>
           <w:bCs w:val="0"/>
@@ -18852,7 +18958,14 @@
         <w:rPr>
           <w:bCs w:val="0"/>
         </w:rPr>
-        <w:t xml:space="preserve"> terceir</w:t>
+        <w:t xml:space="preserve"> </w:t>
+      </w:r>
+      <w:proofErr w:type="gramStart"/>
+      <w:r>
+        <w:rPr>
+          <w:bCs w:val="0"/>
+        </w:rPr>
+        <w:t>terceir</w:t>
       </w:r>
       <w:r>
         <w:rPr>
@@ -18864,7 +18977,14 @@
         <w:rPr>
           <w:bCs w:val="0"/>
         </w:rPr>
-        <w:t xml:space="preserve"> para exclusão da conta (RF 32). Disponível apenas na aplicação </w:t>
+        <w:t xml:space="preserve"> para</w:t>
+      </w:r>
+      <w:proofErr w:type="gramEnd"/>
+      <w:r>
+        <w:rPr>
+          <w:bCs w:val="0"/>
+        </w:rPr>
+        <w:t xml:space="preserve"> exclusão da conta (RF 32). Disponível apenas na aplicação </w:t>
       </w:r>
       <w:r>
         <w:rPr>
@@ -19045,8 +19165,16 @@
         <w:rPr>
           <w:bCs w:val="0"/>
         </w:rPr>
-        <w:t xml:space="preserve"> Deverá ser  exibida</w:t>
-      </w:r>
+        <w:t xml:space="preserve"> Deverá </w:t>
+      </w:r>
+      <w:proofErr w:type="gramStart"/>
+      <w:r>
+        <w:rPr>
+          <w:bCs w:val="0"/>
+        </w:rPr>
+        <w:t>ser  exibida</w:t>
+      </w:r>
+      <w:proofErr w:type="gramEnd"/>
       <w:r>
         <w:rPr>
           <w:bCs w:val="0"/>
@@ -19396,6 +19524,7 @@
       <w:bookmarkEnd w:id="125"/>
       <w:bookmarkEnd w:id="126"/>
       <w:bookmarkEnd w:id="127"/>
+      <w:proofErr w:type="gramStart"/>
       <w:r>
         <w:t xml:space="preserve">não </w:t>
       </w:r>
@@ -19407,6 +19536,7 @@
       </w:r>
       <w:bookmarkEnd w:id="128"/>
       <w:bookmarkEnd w:id="129"/>
+      <w:proofErr w:type="gramEnd"/>
     </w:p>
     <w:p>
       <w:pPr>
@@ -21881,7 +22011,15 @@
     </w:p>
     <w:p>
       <w:r>
-        <w:t>A arquitetura e projeto do sistema de software são atividades que definem, sob o ponto de  vista de elementos do sistema, as interfaces, comportamentos e os componentes que devem  constar no sistema.</w:t>
+        <w:t xml:space="preserve">A arquitetura e projeto do sistema de software são atividades que definem, sob o ponto </w:t>
+      </w:r>
+      <w:proofErr w:type="gramStart"/>
+      <w:r>
+        <w:t>de  vista</w:t>
+      </w:r>
+      <w:proofErr w:type="gramEnd"/>
+      <w:r>
+        <w:t xml:space="preserve"> de elementos do sistema, as interfaces, comportamentos e os componentes que devem  constar no sistema.</w:t>
       </w:r>
     </w:p>
     <w:p>
@@ -22774,8 +22912,13 @@
         <w:ind w:left="1065"/>
       </w:pPr>
       <w:r>
-        <w:t>Características: são pessoas que possuem alguma familiaridade na utilização de aplicativos móveis, por utilizarem redes sociais e etc.</w:t>
-      </w:r>
+        <w:t xml:space="preserve">Características: são pessoas que possuem alguma familiaridade na utilização de aplicativos móveis, por utilizarem redes </w:t>
+      </w:r>
+      <w:proofErr w:type="gramStart"/>
+      <w:r>
+        <w:t>sociais e etc.</w:t>
+      </w:r>
+      <w:proofErr w:type="gramEnd"/>
     </w:p>
     <w:p>
       <w:pPr>
@@ -22982,12 +23125,19 @@
         <w:rPr>
           <w:highlight w:val="yellow"/>
         </w:rPr>
-        <w:t xml:space="preserve"> Finalize com as lições aprendidas.</w:t>
-      </w:r>
+        <w:t xml:space="preserve"> Finalize com as lições aprendidas</w:t>
+      </w:r>
+      <w:proofErr w:type="gramStart"/>
       <w:r>
         <w:rPr>
           <w:highlight w:val="yellow"/>
         </w:rPr>
+        <w:t>.</w:t>
+      </w:r>
+      <w:r>
+        <w:rPr>
+          <w:highlight w:val="yellow"/>
+        </w:rPr>
         <w:t xml:space="preserve"> </w:t>
       </w:r>
       <w:r>
@@ -22996,6 +23146,7 @@
         </w:rPr>
         <w:t>]</w:t>
       </w:r>
+      <w:proofErr w:type="gramEnd"/>
       <w:r>
         <w:t xml:space="preserve"> </w:t>
       </w:r>
@@ -23182,6 +23333,74 @@
       </w:r>
     </w:p>
     <w:p>
+      <w:pPr>
+        <w:spacing w:before="240"/>
+        <w:jc w:val="left"/>
+        <w:rPr>
+          <w:b/>
+          <w:bCs w:val="0"/>
+        </w:rPr>
+      </w:pPr>
+      <w:r>
+        <w:t xml:space="preserve">COULOURIS, G.; DOLLIMORE, J.; KINDBERG, T. </w:t>
+      </w:r>
+      <w:r>
+        <w:rPr>
+          <w:b/>
+          <w:bCs w:val="0"/>
+        </w:rPr>
+        <w:t>Sistemas Distribuídos – Conceitos</w:t>
+      </w:r>
+    </w:p>
+    <w:p>
+      <w:pPr>
+        <w:spacing w:before="240"/>
+        <w:jc w:val="left"/>
+      </w:pPr>
+      <w:r>
+        <w:rPr>
+          <w:b/>
+          <w:bCs w:val="0"/>
+        </w:rPr>
+        <w:t>e Projetos.</w:t>
+      </w:r>
+      <w:r>
+        <w:t xml:space="preserve"> 4. ed. Porto Alegre: Bookman, 2007. Disponível em:</w:t>
+      </w:r>
+      <w:r>
+        <w:t xml:space="preserve"> </w:t>
+      </w:r>
+      <w:r>
+        <w:t xml:space="preserve">&lt;http://www.inf.ufsc.br/~bosco.sobral/ensino/ine5645/coulouris.pdf&gt;. Acesso em: </w:t>
+      </w:r>
+      <w:r>
+        <w:t>01</w:t>
+      </w:r>
+      <w:r>
+        <w:t xml:space="preserve"> </w:t>
+      </w:r>
+      <w:proofErr w:type="gramStart"/>
+      <w:r>
+        <w:t>Jun</w:t>
+      </w:r>
+      <w:r>
+        <w:t>.</w:t>
+      </w:r>
+      <w:proofErr w:type="gramEnd"/>
+    </w:p>
+    <w:p>
+      <w:pPr>
+        <w:spacing w:before="240"/>
+        <w:jc w:val="left"/>
+      </w:pPr>
+      <w:r>
+        <w:t>2022</w:t>
+      </w:r>
+      <w:r>
+        <w:t>.</w:t>
+      </w:r>
+    </w:p>
+    <w:p>
       <w:r>
         <w:t xml:space="preserve">DEEPAK, K. </w:t>
       </w:r>
@@ -23241,6 +23460,7 @@
     </w:p>
     <w:p>
       <w:r>
+        <w:lastRenderedPageBreak/>
         <w:t xml:space="preserve">DEITEL, Paul; DEITEL, Harvey. </w:t>
       </w:r>
       <w:r>
@@ -23281,78 +23501,1206 @@
     </w:p>
     <w:p>
       <w:r>
+        <w:t xml:space="preserve">DIAS, </w:t>
+      </w:r>
+      <w:r>
+        <w:t>Emílio</w:t>
+      </w:r>
+      <w:r>
+        <w:t xml:space="preserve">. </w:t>
+      </w:r>
+      <w:r>
+        <w:rPr>
+          <w:b/>
+        </w:rPr>
+        <w:t>Desmistificando REST com Java</w:t>
+      </w:r>
+      <w:r>
+        <w:t xml:space="preserve">. </w:t>
+      </w:r>
+      <w:r>
+        <w:t>1. ed.</w:t>
+      </w:r>
+      <w:r>
+        <w:t xml:space="preserve"> 2016. Disponível em: &lt;http://cafe.algaworks.com/livreto-desmistificando-rest-com-java/&gt;. Acesso em: 17 Mar. 2022.</w:t>
+      </w:r>
+    </w:p>
+    <w:p>
+      <w:r>
+        <w:t>INSTITUTO PET BRASIL</w:t>
+      </w:r>
+      <w:r>
+        <w:rPr>
+          <w:b/>
+        </w:rPr>
+        <w:t xml:space="preserve">. </w:t>
+      </w:r>
+      <w:r>
+        <w:rPr>
+          <w:b/>
+        </w:rPr>
+        <w:t>País tem 3,9 milhões de animais em condição de vulnerabilidade</w:t>
+      </w:r>
+      <w:r>
+        <w:t>.</w:t>
+      </w:r>
+      <w:r>
+        <w:t xml:space="preserve"> 26 de agosto de 2019.</w:t>
+      </w:r>
+      <w:r>
+        <w:t xml:space="preserve"> </w:t>
+      </w:r>
+      <w:r>
+        <w:t>Disponível em:</w:t>
+      </w:r>
+      <w:r>
+        <w:t xml:space="preserve"> </w:t>
+      </w:r>
+      <w:r>
+        <w:t>&lt;http://institutopetbrasil.com/imprensa/pais-tem-39-milhoes-de-animais-em-condicao-de-vulnerabilidade/#:~:text=De%20acordo%20com%20os%20dados,evoluem%2</w:t>
+      </w:r>
+      <w:r>
+        <w:t>0para%20o%20abandono%20completo&gt;. Acesso em: 16 Mar.</w:t>
+      </w:r>
+      <w:r>
+        <w:t xml:space="preserve"> 2022.</w:t>
+      </w:r>
+    </w:p>
+    <w:p>
+      <w:r>
+        <w:t xml:space="preserve">KUWANO, </w:t>
+      </w:r>
+      <w:r>
+        <w:t>João Paulo</w:t>
+      </w:r>
+      <w:r>
+        <w:t xml:space="preserve">. </w:t>
+      </w:r>
+      <w:r>
+        <w:rPr>
+          <w:b/>
+        </w:rPr>
+        <w:t>Desenvolvimento De Um Website De Acompanhamento E Adoção De Animais De Rua</w:t>
+      </w:r>
+      <w:r>
+        <w:t xml:space="preserve">. 2018. Trabalho de conclusão de curso (Tecnólogo em Análise e Desenvolvimento de Sistemas,) - </w:t>
+      </w:r>
+      <w:r>
+        <w:t xml:space="preserve">Universidade Tecnológica Federal Do Paraná, [S. l.], 2020. Disponível em: </w:t>
+      </w:r>
+      <w:r>
+        <w:t>&lt;http://repositorio.utfpr.edu.br:8080/jspui/bitstream/1/16823/1/PG_COADS_2018_2_03.pdf&gt;. Acesso em: 21 Mar. 2022.</w:t>
+      </w:r>
+    </w:p>
+    <w:p>
+      <w:r>
+        <w:t>LOPES, A.S</w:t>
+      </w:r>
+      <w:r>
+        <w:t xml:space="preserve">.; </w:t>
+      </w:r>
+      <w:r>
+        <w:t>PEREIRA, D.F</w:t>
+      </w:r>
+      <w:r>
+        <w:t>.;</w:t>
+      </w:r>
+      <w:r>
+        <w:t xml:space="preserve"> MENDES, T.S. </w:t>
+      </w:r>
+      <w:r>
+        <w:rPr>
+          <w:b/>
+        </w:rPr>
+        <w:t xml:space="preserve">Help </w:t>
+      </w:r>
+      <w:r>
+        <w:rPr>
+          <w:b/>
+        </w:rPr>
+        <w:t>a</w:t>
+      </w:r>
+      <w:r>
+        <w:rPr>
+          <w:b/>
+        </w:rPr>
+        <w:t xml:space="preserve"> Pet- Sistema </w:t>
+      </w:r>
+      <w:r>
+        <w:rPr>
+          <w:b/>
+        </w:rPr>
+        <w:t>d</w:t>
+      </w:r>
+      <w:r>
+        <w:rPr>
+          <w:b/>
+        </w:rPr>
+        <w:t xml:space="preserve">e Software </w:t>
+      </w:r>
+      <w:r>
+        <w:rPr>
+          <w:b/>
+        </w:rPr>
+        <w:t>p</w:t>
+      </w:r>
+      <w:r>
+        <w:rPr>
+          <w:b/>
+        </w:rPr>
+        <w:t xml:space="preserve">ara Auxílio </w:t>
+      </w:r>
+      <w:r>
+        <w:rPr>
+          <w:b/>
+        </w:rPr>
+        <w:t>à</w:t>
+      </w:r>
+      <w:r>
+        <w:rPr>
+          <w:b/>
+        </w:rPr>
+        <w:t xml:space="preserve"> Causa </w:t>
+      </w:r>
+      <w:r>
+        <w:rPr>
+          <w:b/>
+        </w:rPr>
+        <w:t>d</w:t>
+      </w:r>
+      <w:r>
+        <w:rPr>
+          <w:b/>
+        </w:rPr>
+        <w:t>a Proteção Animal</w:t>
+      </w:r>
+      <w:r>
+        <w:t>.</w:t>
+      </w:r>
+      <w:r>
+        <w:t xml:space="preserve"> Santa Rita do Sapucaí: FAI – Centro de Ensino Superior em Gestão, Tecnologia e Educação.</w:t>
+      </w:r>
+      <w:r>
+        <w:t xml:space="preserve"> 2019. Acesso em: 17 Mar. de 2022.</w:t>
+      </w:r>
+    </w:p>
+    <w:p>
+      <w:r>
+        <w:t>MOUTINHO</w:t>
+      </w:r>
+      <w:r>
+        <w:t xml:space="preserve">, F. F. B.; </w:t>
+      </w:r>
+      <w:r>
+        <w:t xml:space="preserve">NASCIMENTO, E. R.; PAIXÃO, R. L. </w:t>
+      </w:r>
+      <w:r>
+        <w:rPr>
+          <w:b/>
+          <w:bCs w:val="0"/>
+        </w:rPr>
+        <w:t>Percepção da Sociedade Sobre a Qualidade de Vida e o Controle Populacional de Cães Não Domiciliados</w:t>
+      </w:r>
+      <w:r>
+        <w:rPr>
+          <w:b/>
+          <w:bCs w:val="0"/>
+        </w:rPr>
+        <w:t>.</w:t>
+      </w:r>
+      <w:r>
+        <w:t xml:space="preserve"> </w:t>
+      </w:r>
+      <w:r>
+        <w:rPr>
+          <w:b/>
+        </w:rPr>
+        <w:t>Ciênc. Anim. B</w:t>
+      </w:r>
+      <w:r>
+        <w:rPr>
+          <w:b/>
+        </w:rPr>
+        <w:t>ras.</w:t>
+      </w:r>
+      <w:r>
+        <w:t xml:space="preserve"> 2015, 16, 574-588. Acesso em: 17 Mar. 2022.</w:t>
+      </w:r>
+    </w:p>
+    <w:p>
+      <w:r>
+        <w:t xml:space="preserve">MOUTINHO, </w:t>
+      </w:r>
+      <w:r>
+        <w:t>F.</w:t>
+      </w:r>
+      <w:r>
+        <w:t xml:space="preserve"> </w:t>
+      </w:r>
+      <w:r>
+        <w:t>F.</w:t>
+      </w:r>
+      <w:r>
+        <w:t xml:space="preserve"> </w:t>
+      </w:r>
+      <w:r>
+        <w:t>B.</w:t>
+      </w:r>
+      <w:r>
+        <w:t xml:space="preserve">; SERRA, </w:t>
+      </w:r>
+      <w:r>
+        <w:t>C</w:t>
+      </w:r>
+      <w:r>
+        <w:t xml:space="preserve">. </w:t>
+      </w:r>
+      <w:r>
+        <w:t>M.</w:t>
+      </w:r>
+      <w:r>
+        <w:t xml:space="preserve"> </w:t>
+      </w:r>
+      <w:r>
+        <w:t>B.</w:t>
+      </w:r>
+      <w:r>
+        <w:t xml:space="preserve">; VALENTE, </w:t>
+      </w:r>
+      <w:r>
+        <w:t>L.</w:t>
+      </w:r>
+      <w:r>
+        <w:t xml:space="preserve"> </w:t>
+      </w:r>
+      <w:r>
+        <w:t>C.</w:t>
+      </w:r>
+      <w:r>
+        <w:t xml:space="preserve"> </w:t>
+      </w:r>
+      <w:proofErr w:type="gramStart"/>
+      <w:r>
+        <w:t>M.</w:t>
+      </w:r>
+      <w:r>
+        <w:t>.</w:t>
+      </w:r>
+      <w:proofErr w:type="gramEnd"/>
+      <w:r>
+        <w:t xml:space="preserve"> </w:t>
+      </w:r>
+      <w:r>
+        <w:t>Situação P</w:t>
+      </w:r>
+      <w:r>
+        <w:t xml:space="preserve">ós-adoção dos animais adotados junto a uma </w:t>
+      </w:r>
+      <w:r>
+        <w:t>ONG</w:t>
+      </w:r>
+      <w:r>
+        <w:t xml:space="preserve"> de </w:t>
+      </w:r>
+      <w:r>
+        <w:t>P</w:t>
+      </w:r>
+      <w:r>
+        <w:t xml:space="preserve">roteção </w:t>
+      </w:r>
+      <w:r>
+        <w:t>A</w:t>
+      </w:r>
+      <w:r>
+        <w:t xml:space="preserve">nimal no </w:t>
+      </w:r>
+      <w:r>
+        <w:t>E</w:t>
+      </w:r>
+      <w:r>
+        <w:t xml:space="preserve">stado do </w:t>
+      </w:r>
+      <w:r>
+        <w:t>R</w:t>
+      </w:r>
+      <w:r>
+        <w:t xml:space="preserve">io de </w:t>
+      </w:r>
+      <w:r>
+        <w:t>J</w:t>
+      </w:r>
+      <w:r>
+        <w:t>aneiro</w:t>
+      </w:r>
+      <w:r>
+        <w:rPr>
+          <w:b/>
+        </w:rPr>
+        <w:t>. Ciência Animal Brasileira</w:t>
+      </w:r>
+      <w:r>
+        <w:t>, [</w:t>
+      </w:r>
+      <w:proofErr w:type="spellStart"/>
+      <w:r>
+        <w:t>S.</w:t>
+      </w:r>
+      <w:r>
+        <w:t>l</w:t>
+      </w:r>
+      <w:proofErr w:type="spellEnd"/>
+      <w:r>
+        <w:t xml:space="preserve">.], p. 8-12, 2019. Disponível em: </w:t>
+      </w:r>
+      <w:r>
+        <w:t>&lt;</w:t>
+      </w:r>
+      <w:r>
+        <w:t>https://www.scielo.br/j/cab/a/nFpjLbdSnzvz4TSPSbDPy6b/?for</w:t>
+      </w:r>
+      <w:r>
+        <w:t>mat=pdf&amp;lang=pt&gt;. Acesso em: 21 M</w:t>
+      </w:r>
+      <w:r>
+        <w:t>ar. 2022</w:t>
+      </w:r>
+    </w:p>
+    <w:p>
+      <w:r>
         <w:lastRenderedPageBreak/>
-        <w:t xml:space="preserve">DIAS, </w:t>
-      </w:r>
-      <w:r>
-        <w:t>Emílio</w:t>
-      </w:r>
-      <w:r>
+        <w:t xml:space="preserve">MOZILLA. </w:t>
+      </w:r>
+      <w:r>
+        <w:rPr>
+          <w:b/>
+        </w:rPr>
+        <w:t xml:space="preserve">Web </w:t>
+      </w:r>
+      <w:proofErr w:type="spellStart"/>
+      <w:r>
+        <w:rPr>
+          <w:b/>
+        </w:rPr>
+        <w:t>Components</w:t>
+      </w:r>
+      <w:proofErr w:type="spellEnd"/>
+      <w:r>
+        <w:rPr>
+          <w:b/>
+        </w:rPr>
+        <w:t>,</w:t>
+      </w:r>
+      <w:r>
+        <w:t xml:space="preserve"> 2018. Disponível em: &lt;https://developer.mozilla.org/</w:t>
+      </w:r>
+      <w:proofErr w:type="spellStart"/>
+      <w:r>
+        <w:t>en-US</w:t>
+      </w:r>
+      <w:proofErr w:type="spellEnd"/>
+      <w:r>
+        <w:t>/</w:t>
+      </w:r>
+      <w:proofErr w:type="spellStart"/>
+      <w:r>
+        <w:t>docs</w:t>
+      </w:r>
+      <w:proofErr w:type="spellEnd"/>
+      <w:r>
+        <w:t>/Web/</w:t>
+      </w:r>
+      <w:proofErr w:type="spellStart"/>
+      <w:r>
+        <w:t>Web_Components</w:t>
+      </w:r>
+      <w:proofErr w:type="spellEnd"/>
+      <w:r>
+        <w:t>&gt;. Acesso em: 17 Mar. 2022.</w:t>
+      </w:r>
+    </w:p>
+    <w:p>
+      <w:r>
+        <w:t>PATRONEK, G.</w:t>
+      </w:r>
+      <w:r>
+        <w:t xml:space="preserve"> </w:t>
+      </w:r>
+      <w:r>
+        <w:t xml:space="preserve">J.; </w:t>
+      </w:r>
+      <w:r>
+        <w:t>GLICKMAN, L</w:t>
+      </w:r>
+      <w:r>
+        <w:t>.;</w:t>
+      </w:r>
+      <w:r>
+        <w:t xml:space="preserve"> BECK, A</w:t>
+      </w:r>
+      <w:r>
+        <w:t>.;</w:t>
+      </w:r>
+      <w:r>
+        <w:t xml:space="preserve"> MCCABE, </w:t>
+      </w:r>
+      <w:proofErr w:type="gramStart"/>
+      <w:r>
+        <w:t>G.P.</w:t>
+      </w:r>
+      <w:r>
+        <w:t xml:space="preserve"> ;</w:t>
+      </w:r>
+      <w:proofErr w:type="gramEnd"/>
+      <w:r>
+        <w:t xml:space="preserve"> </w:t>
+      </w:r>
+      <w:r>
+        <w:t xml:space="preserve">ECKER, C. </w:t>
+      </w:r>
+      <w:r>
+        <w:t xml:space="preserve">Risk </w:t>
+      </w:r>
+      <w:proofErr w:type="spellStart"/>
+      <w:r>
+        <w:t>Factors</w:t>
+      </w:r>
+      <w:proofErr w:type="spellEnd"/>
+      <w:r>
+        <w:t xml:space="preserve"> For </w:t>
+      </w:r>
+      <w:proofErr w:type="spellStart"/>
+      <w:r>
+        <w:t>Relinquishment</w:t>
+      </w:r>
+      <w:proofErr w:type="spellEnd"/>
+      <w:r>
+        <w:t xml:space="preserve"> </w:t>
+      </w:r>
+      <w:proofErr w:type="spellStart"/>
+      <w:r>
+        <w:t>Of</w:t>
+      </w:r>
+      <w:proofErr w:type="spellEnd"/>
+      <w:r>
+        <w:t xml:space="preserve"> Dogs </w:t>
+      </w:r>
+      <w:proofErr w:type="spellStart"/>
+      <w:r>
+        <w:t>To</w:t>
+      </w:r>
+      <w:proofErr w:type="spellEnd"/>
+      <w:r>
+        <w:t xml:space="preserve"> </w:t>
+      </w:r>
+      <w:proofErr w:type="spellStart"/>
+      <w:r>
+        <w:t>An</w:t>
+      </w:r>
+      <w:proofErr w:type="spellEnd"/>
+      <w:r>
+        <w:t xml:space="preserve"> Animal </w:t>
+      </w:r>
+      <w:proofErr w:type="spellStart"/>
+      <w:r>
+        <w:t>Shelter</w:t>
+      </w:r>
+      <w:proofErr w:type="spellEnd"/>
+      <w:r>
+        <w:t>.</w:t>
+      </w:r>
+      <w:r>
+        <w:rPr>
+          <w:b/>
+        </w:rPr>
+        <w:t xml:space="preserve"> </w:t>
+      </w:r>
+      <w:proofErr w:type="spellStart"/>
+      <w:r>
+        <w:rPr>
+          <w:b/>
+        </w:rPr>
+        <w:t>Journal</w:t>
+      </w:r>
+      <w:proofErr w:type="spellEnd"/>
+      <w:r>
+        <w:rPr>
+          <w:b/>
+        </w:rPr>
+        <w:t xml:space="preserve"> </w:t>
+      </w:r>
+      <w:proofErr w:type="spellStart"/>
+      <w:r>
+        <w:rPr>
+          <w:b/>
+        </w:rPr>
+        <w:t>of</w:t>
+      </w:r>
+      <w:proofErr w:type="spellEnd"/>
+      <w:r>
+        <w:rPr>
+          <w:b/>
+        </w:rPr>
+        <w:t xml:space="preserve"> </w:t>
+      </w:r>
+      <w:proofErr w:type="spellStart"/>
+      <w:r>
+        <w:rPr>
+          <w:b/>
+        </w:rPr>
+        <w:t>the</w:t>
+      </w:r>
+      <w:proofErr w:type="spellEnd"/>
+      <w:r>
+        <w:rPr>
+          <w:b/>
+        </w:rPr>
+        <w:t xml:space="preserve"> American </w:t>
+      </w:r>
+      <w:proofErr w:type="spellStart"/>
+      <w:r>
+        <w:rPr>
+          <w:b/>
+        </w:rPr>
+        <w:t>Veterinary</w:t>
+      </w:r>
+      <w:proofErr w:type="spellEnd"/>
+      <w:r>
+        <w:rPr>
+          <w:b/>
+        </w:rPr>
+        <w:t xml:space="preserve"> Medical </w:t>
+      </w:r>
+      <w:proofErr w:type="spellStart"/>
+      <w:r>
+        <w:rPr>
+          <w:b/>
+        </w:rPr>
+        <w:t>Association</w:t>
+      </w:r>
+      <w:proofErr w:type="spellEnd"/>
+      <w:r>
+        <w:rPr>
+          <w:b/>
+        </w:rPr>
         <w:t xml:space="preserve">. </w:t>
       </w:r>
       <w:r>
+        <w:t>1996.</w:t>
+      </w:r>
+      <w:r>
+        <w:t xml:space="preserve"> </w:t>
+      </w:r>
+      <w:r>
+        <w:t>209. 572-81</w:t>
+      </w:r>
+      <w:r>
+        <w:t>Acesso em: 17 Mar. 2022.</w:t>
+      </w:r>
+    </w:p>
+    <w:p>
+      <w:r>
+        <w:t xml:space="preserve">PRESSMAN, R.S.P.; MAXIM, B.R.M. </w:t>
+      </w:r>
+      <w:r>
         <w:rPr>
           <w:b/>
         </w:rPr>
-        <w:t>Desmistificando REST com Java</w:t>
+        <w:t>Engenharia de Software</w:t>
+      </w:r>
+      <w:r>
+        <w:t>. Tradução de</w:t>
+      </w:r>
+      <w:r>
+        <w:t xml:space="preserve"> João Eduardo Nóbrega </w:t>
+      </w:r>
+      <w:proofErr w:type="spellStart"/>
+      <w:r>
+        <w:t>Tortello</w:t>
+      </w:r>
+      <w:proofErr w:type="spellEnd"/>
+      <w:r>
+        <w:t>.</w:t>
+      </w:r>
+      <w:r>
+        <w:t xml:space="preserve"> Porto Alegre: AMGH </w:t>
+      </w:r>
+      <w:r>
+        <w:t>Editora</w:t>
+      </w:r>
+      <w:r>
+        <w:t>, 2016.</w:t>
+      </w:r>
+      <w:r>
+        <w:t xml:space="preserve"> </w:t>
+      </w:r>
+      <w:r>
+        <w:t>Acesso em: 17 Mar. 2022.</w:t>
+      </w:r>
+    </w:p>
+    <w:p>
+      <w:r>
+        <w:t>P</w:t>
+      </w:r>
+      <w:r>
+        <w:t>ROJECT MANAGEMENT INSTITUTE</w:t>
       </w:r>
       <w:r>
         <w:t xml:space="preserve">. </w:t>
       </w:r>
       <w:r>
-        <w:t>1. ed.</w:t>
-      </w:r>
-      <w:r>
-        <w:t xml:space="preserve"> 2016. Disponível em: &lt;http://cafe.algaworks.com/livreto-desmistificando-rest-com-java/&gt;. Acesso em: 17 Mar. 2022.</w:t>
-      </w:r>
-    </w:p>
-    <w:p>
-      <w:r>
-        <w:t>INSTITUTO PET BRASIL</w:t>
-      </w:r>
-      <w:r>
         <w:rPr>
           <w:b/>
         </w:rPr>
+        <w:t>Um G</w:t>
+      </w:r>
+      <w:r>
+        <w:rPr>
+          <w:b/>
+        </w:rPr>
+        <w:t xml:space="preserve">uia do </w:t>
+      </w:r>
+      <w:r>
+        <w:rPr>
+          <w:b/>
+        </w:rPr>
+        <w:t>C</w:t>
+      </w:r>
+      <w:r>
+        <w:rPr>
+          <w:b/>
+        </w:rPr>
+        <w:t xml:space="preserve">onhecimento em </w:t>
+      </w:r>
+      <w:r>
+        <w:rPr>
+          <w:b/>
+        </w:rPr>
+        <w:t>G</w:t>
+      </w:r>
+      <w:r>
+        <w:rPr>
+          <w:b/>
+        </w:rPr>
+        <w:t xml:space="preserve">erenciamento de </w:t>
+      </w:r>
+      <w:r>
+        <w:rPr>
+          <w:b/>
+        </w:rPr>
+        <w:t>P</w:t>
+      </w:r>
+      <w:r>
+        <w:rPr>
+          <w:b/>
+        </w:rPr>
+        <w:t>rojetos. Guia PMBOK</w:t>
+      </w:r>
+      <w:r>
+        <w:rPr>
+          <w:b/>
+        </w:rPr>
+        <w:t>.</w:t>
+      </w:r>
+      <w:r>
+        <w:t xml:space="preserve"> 6</w:t>
+      </w:r>
+      <w:r>
+        <w:t xml:space="preserve">. ed. - EUA: Project Management </w:t>
+      </w:r>
+      <w:proofErr w:type="spellStart"/>
+      <w:r>
+        <w:t>Institute</w:t>
+      </w:r>
+      <w:proofErr w:type="spellEnd"/>
+      <w:r>
+        <w:t>, 2017. Acesso em: 17 Mar. 2022.</w:t>
+      </w:r>
+    </w:p>
+    <w:p>
+      <w:r>
+        <w:t>RIBEIRO, M</w:t>
+      </w:r>
+      <w:r>
+        <w:t>.</w:t>
+      </w:r>
+      <w:r>
+        <w:t xml:space="preserve"> F</w:t>
+      </w:r>
+      <w:r>
+        <w:t>.</w:t>
+      </w:r>
+      <w:r>
+        <w:t>; FRANCISCO, R</w:t>
+      </w:r>
+      <w:r>
+        <w:t>.</w:t>
+      </w:r>
+      <w:r>
+        <w:t xml:space="preserve"> E. </w:t>
+      </w:r>
+      <w:r>
+        <w:rPr>
+          <w:b/>
+        </w:rPr>
+        <w:t xml:space="preserve">Web Services </w:t>
+      </w:r>
+      <w:proofErr w:type="spellStart"/>
+      <w:r>
+        <w:rPr>
+          <w:b/>
+        </w:rPr>
+        <w:t>Rest</w:t>
+      </w:r>
+      <w:proofErr w:type="spellEnd"/>
+      <w:r>
+        <w:rPr>
+          <w:b/>
+        </w:rPr>
+        <w:t xml:space="preserve"> Conceitos, Análise </w:t>
+      </w:r>
+      <w:r>
+        <w:rPr>
+          <w:b/>
+        </w:rPr>
+        <w:t>e</w:t>
+      </w:r>
+      <w:r>
+        <w:rPr>
+          <w:b/>
+        </w:rPr>
+        <w:t xml:space="preserve"> Implementação</w:t>
+      </w:r>
+      <w:r>
         <w:t xml:space="preserve">. </w:t>
       </w:r>
       <w:r>
         <w:rPr>
           <w:b/>
         </w:rPr>
-        <w:t>País tem 3,9 milhões de animais em condição de vulnerabilidade</w:t>
+        <w:t>Revista E.T.C. Educação, T</w:t>
+      </w:r>
+      <w:r>
+        <w:rPr>
+          <w:b/>
+        </w:rPr>
+        <w:t xml:space="preserve">ecnologia e </w:t>
+      </w:r>
+      <w:r>
+        <w:rPr>
+          <w:b/>
+        </w:rPr>
+        <w:t>C</w:t>
+      </w:r>
+      <w:r>
+        <w:rPr>
+          <w:b/>
+        </w:rPr>
+        <w:t>ultura</w:t>
+      </w:r>
+      <w:r>
+        <w:t xml:space="preserve">, Bahia, 2016, v. </w:t>
+      </w:r>
+      <w:r>
+        <w:t xml:space="preserve">1, n. 14, p. 4-7, 30 jun. 2016. </w:t>
+      </w:r>
+      <w:r>
+        <w:t>Disponível em: &lt;http://www.publicacoes.ifba.edu.br/index.php/etc/article/view/25&gt;. Acesso em: 21 Mar. 2022.</w:t>
+      </w:r>
+    </w:p>
+    <w:p>
+      <w:r>
+        <w:t>SALLES, C</w:t>
+      </w:r>
+      <w:r>
+        <w:t>arolina</w:t>
+      </w:r>
+      <w:r>
+        <w:t xml:space="preserve">. </w:t>
+      </w:r>
+      <w:r>
+        <w:rPr>
+          <w:b/>
+        </w:rPr>
+        <w:t>Saiba quais atitudes podem ser consideradas maus tratos aos animais.</w:t>
+      </w:r>
+      <w:r>
+        <w:t xml:space="preserve"> </w:t>
+      </w:r>
+      <w:proofErr w:type="spellStart"/>
+      <w:r>
+        <w:t>Jusbrasil</w:t>
+      </w:r>
+      <w:proofErr w:type="spellEnd"/>
+      <w:r>
+        <w:t>. 2015. Disponível em: &lt;https://carollinasalle.jusbrasil.com.br/noticias/155756645/saiba-quais-atitudes-podem-ser-consideradas-maus-tratos-aos-animais&gt;. Acesso em: 17 Mar. 2022.</w:t>
+      </w:r>
+    </w:p>
+    <w:p>
+      <w:r>
+        <w:t xml:space="preserve">SANTANA, L. R.; </w:t>
+      </w:r>
+      <w:r>
+        <w:t xml:space="preserve">MARQUES M. R. </w:t>
+      </w:r>
+      <w:r>
+        <w:rPr>
+          <w:b/>
+        </w:rPr>
+        <w:t>Maus tratos e crueldade contra animais nos centros de controle de zoonoses</w:t>
+      </w:r>
+      <w:r>
+        <w:t>: aspectos jurídicos e legitimidade ativa do Ministério Público para propor ação civil pública</w:t>
+      </w:r>
+      <w:r>
+        <w:t>. Salvador, 2001. Disponível em: &lt;http://www.mp.go.gov.br/portalweb/hp/9/docs/maus_tratos_ccz_de_salvador.pdf&gt;. Acesso em: 17 Mar. 2022.</w:t>
+      </w:r>
+    </w:p>
+    <w:p>
+      <w:r>
+        <w:t xml:space="preserve">SANTANA, V. </w:t>
+      </w:r>
+      <w:r>
+        <w:rPr>
+          <w:b/>
+        </w:rPr>
+        <w:t xml:space="preserve">Cachorro fica preso mais de uma hora dentro de carro estacionado em rua de Goiânia; </w:t>
+      </w:r>
+      <w:r>
+        <w:rPr>
+          <w:b/>
+        </w:rPr>
+        <w:t>V</w:t>
+      </w:r>
+      <w:r>
+        <w:rPr>
+          <w:b/>
+        </w:rPr>
+        <w:t>ídeo</w:t>
+      </w:r>
+      <w:r>
+        <w:t xml:space="preserve">. 06 de </w:t>
+      </w:r>
+      <w:proofErr w:type="gramStart"/>
+      <w:r>
+        <w:t>Jan.</w:t>
+      </w:r>
+      <w:proofErr w:type="gramEnd"/>
+      <w:r>
+        <w:t xml:space="preserve"> de 2020. G1. Disponível em: &lt;https://g1.globo.com/go/goias/noticia/2020/02/06/cachorro-fica-preso-mais-de-uma-hora-dentro-de-carro-estacionado-em-rua-de-goiania-video.ghtml&gt;. Acesso em: 17 Mar. 2022.</w:t>
+      </w:r>
+    </w:p>
+    <w:p>
+      <w:r>
+        <w:lastRenderedPageBreak/>
+        <w:t>SILVA, D. R</w:t>
+      </w:r>
+      <w:r>
+        <w:t>. et al.</w:t>
+      </w:r>
+      <w:r>
+        <w:t xml:space="preserve"> </w:t>
+      </w:r>
+      <w:r>
+        <w:t xml:space="preserve">Levantamento </w:t>
+      </w:r>
+      <w:r>
+        <w:t>d</w:t>
+      </w:r>
+      <w:r>
+        <w:t xml:space="preserve">as Notícias </w:t>
+      </w:r>
+      <w:r>
+        <w:t>s</w:t>
+      </w:r>
+      <w:r>
+        <w:t xml:space="preserve">obre Maus Tratos </w:t>
+      </w:r>
+      <w:r>
+        <w:t>a</w:t>
+      </w:r>
+      <w:r>
+        <w:t xml:space="preserve"> Animais </w:t>
+      </w:r>
+      <w:r>
+        <w:t>e</w:t>
+      </w:r>
+      <w:r>
+        <w:t xml:space="preserve">m </w:t>
+      </w:r>
+      <w:r>
+        <w:t>u</w:t>
+      </w:r>
+      <w:r>
+        <w:t xml:space="preserve">m Site Público </w:t>
+      </w:r>
+      <w:r>
+        <w:t>d</w:t>
+      </w:r>
+      <w:r>
+        <w:t xml:space="preserve">e Notícias </w:t>
+      </w:r>
+      <w:r>
+        <w:t>n</w:t>
+      </w:r>
+      <w:r>
+        <w:t>a Região De Patos De Minas – M</w:t>
+      </w:r>
+      <w:r>
+        <w:t>G</w:t>
+      </w:r>
+      <w:r>
+        <w:t xml:space="preserve">, </w:t>
+      </w:r>
+      <w:r>
+        <w:t>n</w:t>
+      </w:r>
+      <w:r>
+        <w:t xml:space="preserve">o Período </w:t>
+      </w:r>
+      <w:r>
+        <w:t>d</w:t>
+      </w:r>
+      <w:r>
+        <w:t xml:space="preserve">e 2016 </w:t>
+      </w:r>
+      <w:r>
+        <w:t>a</w:t>
+      </w:r>
+      <w:r>
+        <w:t xml:space="preserve"> </w:t>
+      </w:r>
+      <w:proofErr w:type="gramStart"/>
+      <w:r>
+        <w:t>Outubro</w:t>
+      </w:r>
+      <w:proofErr w:type="gramEnd"/>
+      <w:r>
+        <w:t xml:space="preserve"> </w:t>
+      </w:r>
+      <w:r>
+        <w:t>d</w:t>
+      </w:r>
+      <w:r>
+        <w:t>e 2018</w:t>
+      </w:r>
+      <w:r>
+        <w:t xml:space="preserve">. </w:t>
+      </w:r>
+      <w:r>
+        <w:rPr>
+          <w:b/>
+        </w:rPr>
+        <w:t xml:space="preserve">Psicologia </w:t>
+      </w:r>
+      <w:r>
+        <w:rPr>
+          <w:b/>
+        </w:rPr>
+        <w:t>e</w:t>
+      </w:r>
+      <w:r>
+        <w:rPr>
+          <w:b/>
+        </w:rPr>
+        <w:t xml:space="preserve"> Saúde </w:t>
+      </w:r>
+      <w:r>
+        <w:rPr>
+          <w:b/>
+        </w:rPr>
+        <w:t>e</w:t>
+      </w:r>
+      <w:r>
+        <w:rPr>
+          <w:b/>
+        </w:rPr>
+        <w:t>m Debate</w:t>
+      </w:r>
+      <w:r>
+        <w:t xml:space="preserve">, </w:t>
+      </w:r>
+      <w:r>
+        <w:t xml:space="preserve">2018, </w:t>
+      </w:r>
+      <w:r>
+        <w:t>4</w:t>
+      </w:r>
+      <w:r>
+        <w:t xml:space="preserve"> </w:t>
+      </w:r>
+      <w:r>
+        <w:t>(Suppl1), 79–79. Disponível em: &lt;http://psicodebate.dpgpsifpm.com.br/index.php/periodico/article/view/425&gt;. Acesso em: 17 Mar. 2022.</w:t>
+      </w:r>
+    </w:p>
+    <w:p>
+      <w:r>
+        <w:t xml:space="preserve">SOMMERVILLE, Ian. </w:t>
+      </w:r>
+      <w:r>
+        <w:rPr>
+          <w:b/>
+        </w:rPr>
+        <w:t>Engenharia de Software</w:t>
+      </w:r>
+      <w:r>
+        <w:t xml:space="preserve">. 9. ed. São Paulo: Pearson </w:t>
+      </w:r>
+      <w:proofErr w:type="spellStart"/>
+      <w:r>
+        <w:t>Education</w:t>
+      </w:r>
+      <w:proofErr w:type="spellEnd"/>
+      <w:r>
+        <w:t xml:space="preserve"> do Brasil, 2013</w:t>
+      </w:r>
+    </w:p>
+    <w:p>
+      <w:r>
+        <w:t>SOUZA, A</w:t>
       </w:r>
       <w:r>
         <w:t>.</w:t>
       </w:r>
       <w:r>
-        <w:t xml:space="preserve"> 26 de agosto de 2019.</w:t>
+        <w:t xml:space="preserve"> C</w:t>
+      </w:r>
+      <w:r>
+        <w:t xml:space="preserve">. </w:t>
+      </w:r>
+      <w:r>
+        <w:t>A</w:t>
+      </w:r>
+      <w:r>
+        <w:t>.;</w:t>
+      </w:r>
+      <w:r>
+        <w:t xml:space="preserve"> REIS, S</w:t>
+      </w:r>
+      <w:r>
+        <w:t>. T.</w:t>
+      </w:r>
+      <w:r>
+        <w:t xml:space="preserve"> J</w:t>
+      </w:r>
+      <w:r>
+        <w:t xml:space="preserve">. </w:t>
+      </w:r>
+      <w:r>
+        <w:t>Origem e histórico dos animais resgatados e tutelados por ONGs de proteção aos animais, protetores independentes</w:t>
+      </w:r>
+      <w:r>
+        <w:t>.</w:t>
       </w:r>
       <w:r>
         <w:t xml:space="preserve"> </w:t>
       </w:r>
       <w:r>
-        <w:t>Disponível em:</w:t>
+        <w:rPr>
+          <w:b/>
+        </w:rPr>
+        <w:t>Revista Científica de Medicina Veterinária.</w:t>
+      </w:r>
+      <w:r>
+        <w:t xml:space="preserve"> Associação de protetores de animais da cidade de Salvador/BA</w:t>
+      </w:r>
+      <w:r>
+        <w:t>.</w:t>
+      </w:r>
+      <w:r>
+        <w:t xml:space="preserve">, [S. l.], v. 2, n. 48, p. 5-9, 2018. Disponível em: </w:t>
+      </w:r>
+      <w:r>
+        <w:t>&lt;</w:t>
+      </w:r>
+      <w:r>
+        <w:t>https://medvep.com.br/wp-content/uploads/2020/06/Origem-e-hist%C3%B3rico-dos-animais-resgatados-e-tutelados-por-ONGs-de-prote%C3%A7%C3%A3o-aos-animais-protetores-independentes-e-Associa%C3%A7%C3%A3o-de-protetores-de-animais-da-cidade-de-</w:t>
+      </w:r>
+      <w:r>
+        <w:t>Salvador-BA.pdf&gt;. Acesso em: 21 M</w:t>
+      </w:r>
+      <w:r>
+        <w:t>ar. 2022.</w:t>
+      </w:r>
+    </w:p>
+    <w:p>
+      <w:r>
+        <w:t>SOUZA, R.</w:t>
       </w:r>
       <w:r>
         <w:t xml:space="preserve"> </w:t>
       </w:r>
       <w:r>
-        <w:t>&lt;http://institutopetbrasil.com/imprensa/pais-tem-39-milhoes-de-animais-em-condicao-de-vulnerabilidade/#:~:text=De%20acordo%20com%20os%20dados,evoluem%2</w:t>
-      </w:r>
-      <w:r>
-        <w:t>0para%20o%20abandono%20completo&gt;. Acesso em: 16 Mar.</w:t>
-      </w:r>
-      <w:r>
-        <w:t xml:space="preserve"> 2022.</w:t>
-      </w:r>
-    </w:p>
-    <w:p>
-      <w:r>
-        <w:t xml:space="preserve">KUWANO, </w:t>
-      </w:r>
-      <w:r>
-        <w:t>João Paulo</w:t>
+        <w:t xml:space="preserve">F.  </w:t>
+      </w:r>
+      <w:r>
+        <w:rPr>
+          <w:b/>
+        </w:rPr>
+        <w:t>Entrevista Sociedade Protetora Dos Animais</w:t>
+      </w:r>
+      <w:r>
+        <w:t>. 15 mar. 2022. Acesso em: 26 Mar. 2022.</w:t>
+      </w:r>
+    </w:p>
+    <w:p>
+      <w:r>
+        <w:t>SPRING</w:t>
+      </w:r>
+      <w:r>
+        <w:t>.IO</w:t>
+      </w:r>
+      <w:r>
+        <w:t>.</w:t>
+      </w:r>
+      <w:r>
+        <w:rPr>
+          <w:b/>
+        </w:rPr>
+        <w:t xml:space="preserve"> </w:t>
+      </w:r>
+      <w:proofErr w:type="spellStart"/>
+      <w:r>
+        <w:rPr>
+          <w:b/>
+        </w:rPr>
+        <w:t>Why</w:t>
+      </w:r>
+      <w:proofErr w:type="spellEnd"/>
+      <w:r>
+        <w:rPr>
+          <w:b/>
+        </w:rPr>
+        <w:t xml:space="preserve"> </w:t>
+      </w:r>
+      <w:proofErr w:type="gramStart"/>
+      <w:r>
+        <w:rPr>
+          <w:b/>
+        </w:rPr>
+        <w:t>Spring</w:t>
+      </w:r>
+      <w:r>
+        <w:t>?.</w:t>
+      </w:r>
+      <w:proofErr w:type="gramEnd"/>
+      <w:r>
+        <w:t xml:space="preserve"> 2022.  Disponível em: &lt;https://spring.io/</w:t>
+      </w:r>
+      <w:proofErr w:type="spellStart"/>
+      <w:r>
+        <w:t>why-spring</w:t>
+      </w:r>
+      <w:proofErr w:type="spellEnd"/>
+      <w:r>
+        <w:t>&gt;. Acesso em: 21 Mar. 2022.</w:t>
+      </w:r>
+    </w:p>
+    <w:p>
+      <w:r>
+        <w:t xml:space="preserve">TRINDADE, L. S. et al. </w:t>
+      </w:r>
+      <w:r>
+        <w:t>O Abandono Irresponsável De Animais Domésticos</w:t>
       </w:r>
       <w:r>
         <w:t xml:space="preserve">. </w:t>
@@ -23361,1272 +24709,235 @@
         <w:rPr>
           <w:b/>
         </w:rPr>
-        <w:t>Desenvolvimento De Um Website De Acompanhamento E Adoção De Animais De Rua</w:t>
-      </w:r>
-      <w:r>
-        <w:t xml:space="preserve">. 2018. Trabalho de conclusão de curso (Tecnólogo em Análise e Desenvolvimento de Sistemas,) - </w:t>
-      </w:r>
-      <w:r>
-        <w:t xml:space="preserve">Universidade Tecnológica Federal Do Paraná, [S. l.], 2020. Disponível em: </w:t>
-      </w:r>
-      <w:r>
-        <w:t>&lt;http://repositorio.utfpr.edu.br:8080/jspui/bitstream/1/16823/1/PG_COADS_2018_2_03.pdf&gt;. Acesso em: 21 Mar. 2022.</w:t>
-      </w:r>
-    </w:p>
-    <w:p>
-      <w:r>
-        <w:t>LOPES, A.S</w:t>
-      </w:r>
-      <w:r>
-        <w:t xml:space="preserve">.; </w:t>
-      </w:r>
-      <w:r>
-        <w:t>PEREIRA, D.F</w:t>
-      </w:r>
-      <w:r>
-        <w:t>.;</w:t>
-      </w:r>
-      <w:r>
-        <w:t xml:space="preserve"> MENDES, T.S. </w:t>
+        <w:t>Anais do Salão Internacional de Ensino, Pesquisa e Extensão</w:t>
+      </w:r>
+      <w:r>
+        <w:t>, v. 2, n. 1, 2 fev. 2013. Acesso em: 16 Mar. 2022.</w:t>
+      </w:r>
+    </w:p>
+    <w:p>
+      <w:r>
+        <w:t>VELASCO, E</w:t>
+      </w:r>
+      <w:r>
+        <w:t>.</w:t>
+      </w:r>
+      <w:r>
+        <w:t xml:space="preserve"> R</w:t>
+      </w:r>
+      <w:r>
+        <w:t xml:space="preserve">. </w:t>
       </w:r>
       <w:r>
         <w:rPr>
           <w:b/>
         </w:rPr>
-        <w:t xml:space="preserve">Help </w:t>
-      </w:r>
+        <w:t xml:space="preserve">Web </w:t>
+      </w:r>
+      <w:proofErr w:type="spellStart"/>
       <w:r>
         <w:rPr>
           <w:b/>
         </w:rPr>
-        <w:t>a</w:t>
-      </w:r>
+        <w:t>Authorization</w:t>
+      </w:r>
+      <w:proofErr w:type="spellEnd"/>
       <w:r>
         <w:rPr>
           <w:b/>
         </w:rPr>
-        <w:t xml:space="preserve"> Pet- Sistema </w:t>
-      </w:r>
+        <w:t xml:space="preserve"> </w:t>
+      </w:r>
+      <w:proofErr w:type="spellStart"/>
       <w:r>
         <w:rPr>
           <w:b/>
         </w:rPr>
-        <w:t>d</w:t>
-      </w:r>
+        <w:t>and</w:t>
+      </w:r>
+      <w:proofErr w:type="spellEnd"/>
       <w:r>
         <w:rPr>
           <w:b/>
         </w:rPr>
-        <w:t xml:space="preserve">e Software </w:t>
-      </w:r>
+        <w:t xml:space="preserve"> </w:t>
+      </w:r>
+      <w:proofErr w:type="spellStart"/>
       <w:r>
         <w:rPr>
           <w:b/>
         </w:rPr>
-        <w:t>p</w:t>
+        <w:t>A</w:t>
       </w:r>
       <w:r>
         <w:rPr>
           <w:b/>
         </w:rPr>
-        <w:t xml:space="preserve">ara Auxílio </w:t>
-      </w:r>
+        <w:t>uthentication</w:t>
+      </w:r>
+      <w:proofErr w:type="spellEnd"/>
       <w:r>
         <w:rPr>
           <w:b/>
         </w:rPr>
-        <w:t>à</w:t>
+        <w:t xml:space="preserve"> for </w:t>
       </w:r>
       <w:r>
         <w:rPr>
           <w:b/>
         </w:rPr>
-        <w:t xml:space="preserve"> Causa </w:t>
+        <w:t>S</w:t>
       </w:r>
       <w:r>
         <w:rPr>
           <w:b/>
         </w:rPr>
-        <w:t>d</w:t>
+        <w:t xml:space="preserve">ingle </w:t>
       </w:r>
       <w:r>
         <w:rPr>
           <w:b/>
         </w:rPr>
-        <w:t>a Proteção Animal</w:t>
-      </w:r>
-      <w:r>
-        <w:t>.</w:t>
-      </w:r>
-      <w:r>
-        <w:t xml:space="preserve"> Santa Rita do Sapucaí: FAI – Centro de Ensino Superior em Gestão, Tecnologia e Educação.</w:t>
-      </w:r>
-      <w:r>
-        <w:t xml:space="preserve"> 2019. Acesso em: 17 Mar. de 2022.</w:t>
-      </w:r>
-    </w:p>
-    <w:p>
-      <w:r>
-        <w:t>MOUTINHO</w:t>
-      </w:r>
-      <w:r>
-        <w:t xml:space="preserve">, F. F. B.; </w:t>
-      </w:r>
-      <w:r>
-        <w:t xml:space="preserve">NASCIMENTO, E. R.; PAIXÃO, R. L. </w:t>
+        <w:t>P</w:t>
       </w:r>
       <w:r>
         <w:rPr>
           <w:b/>
-          <w:bCs w:val="0"/>
-        </w:rPr>
-        <w:t>Percepção da Sociedade Sobre a Qualidade de Vida e o Controle Populacional de Cães Não Domiciliados</w:t>
-      </w:r>
+        </w:rPr>
+        <w:t xml:space="preserve">age </w:t>
+      </w:r>
+      <w:proofErr w:type="spellStart"/>
       <w:r>
         <w:rPr>
           <w:b/>
-          <w:bCs w:val="0"/>
-        </w:rPr>
-        <w:t>.</w:t>
-      </w:r>
+        </w:rPr>
+        <w:t>A</w:t>
+      </w:r>
+      <w:r>
+        <w:rPr>
+          <w:b/>
+        </w:rPr>
+        <w:t>pplications</w:t>
+      </w:r>
+      <w:proofErr w:type="spellEnd"/>
+      <w:r>
+        <w:rPr>
+          <w:b/>
+        </w:rPr>
+        <w:t xml:space="preserve"> (</w:t>
+      </w:r>
+      <w:proofErr w:type="spellStart"/>
+      <w:r>
+        <w:rPr>
+          <w:b/>
+        </w:rPr>
+        <w:t>SPAs</w:t>
+      </w:r>
+      <w:proofErr w:type="spellEnd"/>
+      <w:r>
+        <w:rPr>
+          <w:b/>
+        </w:rPr>
+        <w:t>)</w:t>
+      </w:r>
+      <w:r>
+        <w:t>. 2018. 98 p. Tese (Licenciatura em engen</w:t>
+      </w:r>
+      <w:r>
+        <w:t>haria de telemática) - Escola Té</w:t>
+      </w:r>
+      <w:r>
+        <w:t>cnica d’</w:t>
+      </w:r>
+      <w:proofErr w:type="spellStart"/>
+      <w:r>
+        <w:t>Enginyeria</w:t>
+      </w:r>
+      <w:proofErr w:type="spellEnd"/>
+      <w:r>
+        <w:t xml:space="preserve"> de </w:t>
+      </w:r>
+      <w:proofErr w:type="spellStart"/>
+      <w:r>
+        <w:t>Telecomunicació</w:t>
+      </w:r>
+      <w:proofErr w:type="spellEnd"/>
+      <w:r>
+        <w:t xml:space="preserve"> de Barcelona, Barcelona, 2018. Disponível em: </w:t>
+      </w:r>
+      <w:r>
+        <w:t>&lt;</w:t>
+      </w:r>
+      <w:r>
+        <w:t>https://upcommons.upc.edu/bitstream/handle/2117/117772/Memoria-Enric-Ruhi-Ve</w:t>
+      </w:r>
+      <w:r>
+        <w:t>lasco.pdf?sequence=1&amp;isAllowed=&gt;</w:t>
+      </w:r>
+      <w:r>
+        <w:t xml:space="preserve">. Acesso em: 21 </w:t>
+      </w:r>
+      <w:r>
+        <w:t>M</w:t>
+      </w:r>
+      <w:r>
+        <w:t>ar. 2022.</w:t>
+      </w:r>
+    </w:p>
+    <w:p>
+      <w:r>
+        <w:t>WALSH</w:t>
+      </w:r>
+      <w:r>
+        <w:t xml:space="preserve">, F. </w:t>
+      </w:r>
+      <w:proofErr w:type="spellStart"/>
+      <w:r>
+        <w:t>Human</w:t>
+      </w:r>
+      <w:proofErr w:type="spellEnd"/>
+      <w:r>
+        <w:t xml:space="preserve">-animal </w:t>
+      </w:r>
+      <w:proofErr w:type="spellStart"/>
+      <w:r>
+        <w:t>bonds</w:t>
+      </w:r>
+      <w:proofErr w:type="spellEnd"/>
+      <w:r>
+        <w:t xml:space="preserve"> I- </w:t>
+      </w:r>
+      <w:proofErr w:type="spellStart"/>
+      <w:r>
+        <w:t>the</w:t>
+      </w:r>
+      <w:proofErr w:type="spellEnd"/>
       <w:r>
         <w:t xml:space="preserve"> </w:t>
       </w:r>
-      <w:r>
-        <w:rPr>
-          <w:b/>
-        </w:rPr>
-        <w:t>Ciênc. Anim. B</w:t>
-      </w:r>
-      <w:r>
-        <w:rPr>
-          <w:b/>
-        </w:rPr>
-        <w:t>ras.</w:t>
-      </w:r>
-      <w:r>
-        <w:t xml:space="preserve"> 2015, 16, 574-588. Acesso em: 17 Mar. 2022.</w:t>
-      </w:r>
-    </w:p>
-    <w:p>
-      <w:r>
-        <w:t xml:space="preserve">MOUTINHO, </w:t>
-      </w:r>
-      <w:r>
-        <w:t>F.</w:t>
-      </w:r>
+      <w:proofErr w:type="spellStart"/>
+      <w:r>
+        <w:t>relational</w:t>
+      </w:r>
+      <w:proofErr w:type="spellEnd"/>
       <w:r>
         <w:t xml:space="preserve"> </w:t>
       </w:r>
-      <w:r>
-        <w:t>F.</w:t>
-      </w:r>
+      <w:proofErr w:type="spellStart"/>
+      <w:r>
+        <w:t>significance</w:t>
+      </w:r>
+      <w:proofErr w:type="spellEnd"/>
       <w:r>
         <w:t xml:space="preserve"> </w:t>
       </w:r>
-      <w:r>
-        <w:t>B.</w:t>
-      </w:r>
-      <w:r>
-        <w:t xml:space="preserve">; SERRA, </w:t>
-      </w:r>
-      <w:r>
-        <w:t>C</w:t>
-      </w:r>
-      <w:r>
-        <w:t xml:space="preserve">. </w:t>
-      </w:r>
-      <w:r>
-        <w:t>M.</w:t>
-      </w:r>
+      <w:proofErr w:type="spellStart"/>
+      <w:r>
+        <w:t>of</w:t>
+      </w:r>
+      <w:proofErr w:type="spellEnd"/>
       <w:r>
         <w:t xml:space="preserve"> </w:t>
-      </w:r>
-      <w:r>
-        <w:t>B.</w:t>
-      </w:r>
-      <w:r>
-        <w:t xml:space="preserve">; VALENTE, </w:t>
-      </w:r>
-      <w:r>
-        <w:t>L.</w:t>
-      </w:r>
-      <w:r>
-        <w:t xml:space="preserve"> </w:t>
-      </w:r>
-      <w:r>
-        <w:t>C.</w:t>
-      </w:r>
-      <w:r>
-        <w:t xml:space="preserve"> </w:t>
-      </w:r>
-      <w:r>
-        <w:t>M.</w:t>
-      </w:r>
-      <w:r>
-        <w:t xml:space="preserve">. </w:t>
-      </w:r>
-      <w:r>
-        <w:t>Situação P</w:t>
-      </w:r>
-      <w:r>
-        <w:t xml:space="preserve">ós-adoção dos animais adotados junto a uma </w:t>
-      </w:r>
-      <w:r>
-        <w:t>ONG</w:t>
-      </w:r>
-      <w:r>
-        <w:t xml:space="preserve"> de </w:t>
-      </w:r>
-      <w:r>
-        <w:t>P</w:t>
-      </w:r>
-      <w:r>
-        <w:t xml:space="preserve">roteção </w:t>
-      </w:r>
-      <w:r>
-        <w:t>A</w:t>
-      </w:r>
-      <w:r>
-        <w:t xml:space="preserve">nimal no </w:t>
-      </w:r>
-      <w:r>
-        <w:t>E</w:t>
-      </w:r>
-      <w:r>
-        <w:t xml:space="preserve">stado do </w:t>
-      </w:r>
-      <w:r>
-        <w:t>R</w:t>
-      </w:r>
-      <w:r>
-        <w:t xml:space="preserve">io de </w:t>
-      </w:r>
-      <w:r>
-        <w:t>J</w:t>
-      </w:r>
-      <w:r>
-        <w:t>aneiro</w:t>
-      </w:r>
-      <w:r>
-        <w:rPr>
-          <w:b/>
-        </w:rPr>
-        <w:t>. Ciência Animal Brasileira</w:t>
-      </w:r>
-      <w:r>
-        <w:t>, [</w:t>
-      </w:r>
-      <w:proofErr w:type="spellStart"/>
-      <w:r>
-        <w:t>S.</w:t>
-      </w:r>
-      <w:r>
-        <w:t>l</w:t>
-      </w:r>
-      <w:proofErr w:type="spellEnd"/>
-      <w:r>
-        <w:t xml:space="preserve">.], p. 8-12, 2019. Disponível em: </w:t>
-      </w:r>
-      <w:r>
-        <w:t>&lt;</w:t>
-      </w:r>
-      <w:r>
-        <w:t>https://www.scielo.br/j/cab/a/nFpjLbdSnzvz4TSPSbDPy6b/?for</w:t>
-      </w:r>
-      <w:r>
-        <w:t>mat=pdf&amp;lang=pt&gt;. Acesso em: 21 M</w:t>
-      </w:r>
-      <w:r>
-        <w:t>ar. 2022</w:t>
-      </w:r>
-    </w:p>
-    <w:p>
-      <w:r>
-        <w:t xml:space="preserve">MOZILLA. </w:t>
-      </w:r>
-      <w:r>
-        <w:rPr>
-          <w:b/>
-        </w:rPr>
-        <w:t xml:space="preserve">Web </w:t>
-      </w:r>
-      <w:proofErr w:type="spellStart"/>
-      <w:r>
-        <w:rPr>
-          <w:b/>
-        </w:rPr>
-        <w:t>Components</w:t>
-      </w:r>
-      <w:proofErr w:type="spellEnd"/>
-      <w:r>
-        <w:rPr>
-          <w:b/>
-        </w:rPr>
-        <w:t>,</w:t>
-      </w:r>
-      <w:r>
-        <w:t xml:space="preserve"> 2018. Disponível em: &lt;https://developer.mozilla.org/</w:t>
-      </w:r>
-      <w:proofErr w:type="spellStart"/>
-      <w:r>
-        <w:t>en-US</w:t>
-      </w:r>
-      <w:proofErr w:type="spellEnd"/>
-      <w:r>
-        <w:t>/</w:t>
-      </w:r>
-      <w:proofErr w:type="spellStart"/>
-      <w:r>
-        <w:t>docs</w:t>
-      </w:r>
-      <w:proofErr w:type="spellEnd"/>
-      <w:r>
-        <w:t>/Web/</w:t>
-      </w:r>
-      <w:proofErr w:type="spellStart"/>
-      <w:r>
-        <w:t>Web_Components</w:t>
-      </w:r>
-      <w:proofErr w:type="spellEnd"/>
-      <w:r>
-        <w:t>&gt;. Acesso em: 17 Mar. 2022.</w:t>
-      </w:r>
-    </w:p>
-    <w:p>
-      <w:r>
-        <w:t>PATRONEK, G.</w:t>
-      </w:r>
-      <w:r>
-        <w:t xml:space="preserve"> </w:t>
-      </w:r>
-      <w:r>
-        <w:t xml:space="preserve">J.; </w:t>
-      </w:r>
-      <w:r>
-        <w:t>GLICKMAN, L</w:t>
-      </w:r>
-      <w:r>
-        <w:t>.;</w:t>
-      </w:r>
-      <w:r>
-        <w:t xml:space="preserve"> BECK, A</w:t>
-      </w:r>
-      <w:r>
-        <w:t>.;</w:t>
-      </w:r>
-      <w:r>
-        <w:t xml:space="preserve"> MCCABE, G.P.</w:t>
-      </w:r>
-      <w:r>
-        <w:t xml:space="preserve"> ; </w:t>
-      </w:r>
-      <w:r>
-        <w:t xml:space="preserve">ECKER, C. </w:t>
-      </w:r>
-      <w:r>
-        <w:t xml:space="preserve">Risk </w:t>
-      </w:r>
-      <w:proofErr w:type="spellStart"/>
-      <w:r>
-        <w:t>Factors</w:t>
-      </w:r>
-      <w:proofErr w:type="spellEnd"/>
-      <w:r>
-        <w:t xml:space="preserve"> For </w:t>
-      </w:r>
-      <w:proofErr w:type="spellStart"/>
-      <w:r>
-        <w:t>Relinquishment</w:t>
-      </w:r>
-      <w:proofErr w:type="spellEnd"/>
-      <w:r>
-        <w:t xml:space="preserve"> Of Dogs </w:t>
-      </w:r>
-      <w:proofErr w:type="spellStart"/>
-      <w:r>
-        <w:t>To</w:t>
-      </w:r>
-      <w:proofErr w:type="spellEnd"/>
-      <w:r>
-        <w:t xml:space="preserve"> </w:t>
-      </w:r>
-      <w:proofErr w:type="spellStart"/>
-      <w:r>
-        <w:t>An</w:t>
-      </w:r>
-      <w:proofErr w:type="spellEnd"/>
-      <w:r>
-        <w:t xml:space="preserve"> Animal </w:t>
-      </w:r>
-      <w:proofErr w:type="spellStart"/>
-      <w:r>
-        <w:t>Shelter</w:t>
-      </w:r>
-      <w:proofErr w:type="spellEnd"/>
-      <w:r>
-        <w:t>.</w:t>
-      </w:r>
-      <w:r>
-        <w:rPr>
-          <w:b/>
-        </w:rPr>
-        <w:t xml:space="preserve"> </w:t>
-      </w:r>
-      <w:proofErr w:type="spellStart"/>
-      <w:r>
-        <w:rPr>
-          <w:b/>
-        </w:rPr>
-        <w:t>Journal</w:t>
-      </w:r>
-      <w:proofErr w:type="spellEnd"/>
-      <w:r>
-        <w:rPr>
-          <w:b/>
-        </w:rPr>
-        <w:t xml:space="preserve"> of the American </w:t>
-      </w:r>
-      <w:proofErr w:type="spellStart"/>
-      <w:r>
-        <w:rPr>
-          <w:b/>
-        </w:rPr>
-        <w:t>Veterinary</w:t>
-      </w:r>
-      <w:proofErr w:type="spellEnd"/>
-      <w:r>
-        <w:rPr>
-          <w:b/>
-        </w:rPr>
-        <w:t xml:space="preserve"> Medical </w:t>
-      </w:r>
-      <w:proofErr w:type="spellStart"/>
-      <w:r>
-        <w:rPr>
-          <w:b/>
-        </w:rPr>
-        <w:t>Association</w:t>
-      </w:r>
-      <w:proofErr w:type="spellEnd"/>
-      <w:r>
-        <w:rPr>
-          <w:b/>
-        </w:rPr>
-        <w:t xml:space="preserve">. </w:t>
-      </w:r>
-      <w:r>
-        <w:t>1996.</w:t>
-      </w:r>
-      <w:r>
-        <w:t xml:space="preserve"> </w:t>
-      </w:r>
-      <w:r>
-        <w:t>209. 572-81</w:t>
-      </w:r>
-      <w:r>
-        <w:t>Acesso em: 17 Mar. 2022.</w:t>
-      </w:r>
-    </w:p>
-    <w:p>
-      <w:r>
-        <w:lastRenderedPageBreak/>
-        <w:t xml:space="preserve">PRESSMAN, R.S.P.; MAXIM, B.R.M. </w:t>
-      </w:r>
-      <w:r>
-        <w:rPr>
-          <w:b/>
-        </w:rPr>
-        <w:t>Engenharia de Software</w:t>
-      </w:r>
-      <w:r>
-        <w:t>. Tradução de</w:t>
-      </w:r>
-      <w:r>
-        <w:t xml:space="preserve"> João Eduardo Nóbrega </w:t>
-      </w:r>
-      <w:proofErr w:type="spellStart"/>
-      <w:r>
-        <w:t>Tortello</w:t>
-      </w:r>
-      <w:proofErr w:type="spellEnd"/>
-      <w:r>
-        <w:t>.</w:t>
-      </w:r>
-      <w:r>
-        <w:t xml:space="preserve"> Porto Alegre: AMGH </w:t>
-      </w:r>
-      <w:r>
-        <w:t>Editora</w:t>
-      </w:r>
-      <w:r>
-        <w:t>, 2016.</w:t>
-      </w:r>
-      <w:r>
-        <w:t xml:space="preserve"> </w:t>
-      </w:r>
-      <w:r>
-        <w:t>Acesso em: 17 Mar. 2022.</w:t>
-      </w:r>
-    </w:p>
-    <w:p>
-      <w:r>
-        <w:t>P</w:t>
-      </w:r>
-      <w:r>
-        <w:t>ROJECT MANAGEMENT INSTITUTE</w:t>
-      </w:r>
-      <w:r>
-        <w:t xml:space="preserve">. </w:t>
-      </w:r>
-      <w:r>
-        <w:rPr>
-          <w:b/>
-        </w:rPr>
-        <w:t>Um G</w:t>
-      </w:r>
-      <w:r>
-        <w:rPr>
-          <w:b/>
-        </w:rPr>
-        <w:t xml:space="preserve">uia do </w:t>
-      </w:r>
-      <w:r>
-        <w:rPr>
-          <w:b/>
-        </w:rPr>
-        <w:t>C</w:t>
-      </w:r>
-      <w:r>
-        <w:rPr>
-          <w:b/>
-        </w:rPr>
-        <w:t xml:space="preserve">onhecimento em </w:t>
-      </w:r>
-      <w:r>
-        <w:rPr>
-          <w:b/>
-        </w:rPr>
-        <w:t>G</w:t>
-      </w:r>
-      <w:r>
-        <w:rPr>
-          <w:b/>
-        </w:rPr>
-        <w:t xml:space="preserve">erenciamento de </w:t>
-      </w:r>
-      <w:r>
-        <w:rPr>
-          <w:b/>
-        </w:rPr>
-        <w:t>P</w:t>
-      </w:r>
-      <w:r>
-        <w:rPr>
-          <w:b/>
-        </w:rPr>
-        <w:t>rojetos. Guia PMBOK</w:t>
-      </w:r>
-      <w:r>
-        <w:rPr>
-          <w:b/>
-        </w:rPr>
-        <w:t>.</w:t>
-      </w:r>
-      <w:r>
-        <w:t xml:space="preserve"> 6</w:t>
-      </w:r>
-      <w:r>
-        <w:t xml:space="preserve">. ed. - EUA: Project Management </w:t>
-      </w:r>
-      <w:proofErr w:type="spellStart"/>
-      <w:r>
-        <w:t>Institute</w:t>
-      </w:r>
-      <w:proofErr w:type="spellEnd"/>
-      <w:r>
-        <w:t>, 2017. Acesso em: 17 Mar. 2022.</w:t>
-      </w:r>
-    </w:p>
-    <w:p>
-      <w:r>
-        <w:t>RIBEIRO, M</w:t>
-      </w:r>
-      <w:r>
-        <w:t>.</w:t>
-      </w:r>
-      <w:r>
-        <w:t xml:space="preserve"> F</w:t>
-      </w:r>
-      <w:r>
-        <w:t>.</w:t>
-      </w:r>
-      <w:r>
-        <w:t>; FRANCISCO, R</w:t>
-      </w:r>
-      <w:r>
-        <w:t>.</w:t>
-      </w:r>
-      <w:r>
-        <w:t xml:space="preserve"> E. </w:t>
-      </w:r>
-      <w:r>
-        <w:rPr>
-          <w:b/>
-        </w:rPr>
-        <w:t xml:space="preserve">Web Services </w:t>
-      </w:r>
-      <w:proofErr w:type="spellStart"/>
-      <w:r>
-        <w:rPr>
-          <w:b/>
-        </w:rPr>
-        <w:t>Rest</w:t>
-      </w:r>
-      <w:proofErr w:type="spellEnd"/>
-      <w:r>
-        <w:rPr>
-          <w:b/>
-        </w:rPr>
-        <w:t xml:space="preserve"> Conceitos, Análise </w:t>
-      </w:r>
-      <w:r>
-        <w:rPr>
-          <w:b/>
-        </w:rPr>
-        <w:t>e</w:t>
-      </w:r>
-      <w:r>
-        <w:rPr>
-          <w:b/>
-        </w:rPr>
-        <w:t xml:space="preserve"> Implementação</w:t>
-      </w:r>
-      <w:r>
-        <w:t xml:space="preserve">. </w:t>
-      </w:r>
-      <w:r>
-        <w:rPr>
-          <w:b/>
-        </w:rPr>
-        <w:t>Revista E.T.C. Educação, T</w:t>
-      </w:r>
-      <w:r>
-        <w:rPr>
-          <w:b/>
-        </w:rPr>
-        <w:t xml:space="preserve">ecnologia e </w:t>
-      </w:r>
-      <w:r>
-        <w:rPr>
-          <w:b/>
-        </w:rPr>
-        <w:t>C</w:t>
-      </w:r>
-      <w:r>
-        <w:rPr>
-          <w:b/>
-        </w:rPr>
-        <w:t>ultura</w:t>
-      </w:r>
-      <w:r>
-        <w:t xml:space="preserve">, Bahia, 2016, v. </w:t>
-      </w:r>
-      <w:r>
-        <w:t xml:space="preserve">1, n. 14, p. 4-7, 30 jun. 2016. </w:t>
-      </w:r>
-      <w:r>
-        <w:t>Disponível em: &lt;http://www.publicacoes.ifba.edu.br/index.php/etc/article/view/25&gt;. Acesso em: 21 Mar. 2022.</w:t>
-      </w:r>
-    </w:p>
-    <w:p>
-      <w:r>
-        <w:t>SALLES, C</w:t>
-      </w:r>
-      <w:r>
-        <w:t>arolina</w:t>
-      </w:r>
-      <w:r>
-        <w:t xml:space="preserve">. </w:t>
-      </w:r>
-      <w:r>
-        <w:rPr>
-          <w:b/>
-        </w:rPr>
-        <w:t>Saiba quais atitudes podem ser consideradas maus tratos aos animais.</w:t>
-      </w:r>
-      <w:r>
-        <w:t xml:space="preserve"> </w:t>
-      </w:r>
-      <w:proofErr w:type="spellStart"/>
-      <w:r>
-        <w:t>Jusbrasil</w:t>
-      </w:r>
-      <w:proofErr w:type="spellEnd"/>
-      <w:r>
-        <w:t>. 2015. Disponível em: &lt;https://carollinasalle.jusbrasil.com.br/noticias/155756645/saiba-quais-atitudes-podem-ser-consideradas-maus-tratos-aos-animais&gt;. Acesso em: 17 Mar. 2022.</w:t>
-      </w:r>
-    </w:p>
-    <w:p>
-      <w:r>
-        <w:t xml:space="preserve">SANTANA, L. R.; </w:t>
-      </w:r>
-      <w:r>
-        <w:t xml:space="preserve">MARQUES M. R. </w:t>
-      </w:r>
-      <w:r>
-        <w:rPr>
-          <w:b/>
-        </w:rPr>
-        <w:t>Maus tratos e crueldade contra animais nos centros de controle de zoonoses</w:t>
-      </w:r>
-      <w:r>
-        <w:t>: aspectos jurídicos e legitimidade ativa do Ministério Público para propor ação civil pública</w:t>
-      </w:r>
-      <w:r>
-        <w:t>. Salvador, 2001. Disponível em: &lt;http://www.mp.go.gov.br/portalweb/hp/9/docs/maus_tratos_ccz_de_salvador.pdf&gt;. Acesso em: 17 Mar. 2022.</w:t>
-      </w:r>
-    </w:p>
-    <w:p>
-      <w:r>
-        <w:t xml:space="preserve">SANTANA, V. </w:t>
-      </w:r>
-      <w:r>
-        <w:rPr>
-          <w:b/>
-        </w:rPr>
-        <w:t xml:space="preserve">Cachorro fica preso mais de uma hora dentro de carro estacionado em rua de Goiânia; </w:t>
-      </w:r>
-      <w:r>
-        <w:rPr>
-          <w:b/>
-        </w:rPr>
-        <w:t>V</w:t>
-      </w:r>
-      <w:r>
-        <w:rPr>
-          <w:b/>
-        </w:rPr>
-        <w:t>ídeo</w:t>
-      </w:r>
-      <w:r>
-        <w:t>. 06 de Jan. de 2020. G1. Disponível em: &lt;https://g1.globo.com/go/goias/noticia/2020/02/06/cachorro-fica-preso-mais-de-uma-hora-dentro-de-carro-estacionado-em-rua-de-goiania-video.ghtml&gt;. Acesso em: 17 Mar. 2022.</w:t>
-      </w:r>
-    </w:p>
-    <w:p>
-      <w:r>
-        <w:t>SILVA, D. R</w:t>
-      </w:r>
-      <w:r>
-        <w:t>. et al.</w:t>
-      </w:r>
-      <w:r>
-        <w:t xml:space="preserve"> </w:t>
-      </w:r>
-      <w:r>
-        <w:t xml:space="preserve">Levantamento </w:t>
-      </w:r>
-      <w:r>
-        <w:t>d</w:t>
-      </w:r>
-      <w:r>
-        <w:t xml:space="preserve">as Notícias </w:t>
-      </w:r>
-      <w:r>
-        <w:t>s</w:t>
-      </w:r>
-      <w:r>
-        <w:t xml:space="preserve">obre Maus Tratos </w:t>
-      </w:r>
-      <w:r>
-        <w:t>a</w:t>
-      </w:r>
-      <w:r>
-        <w:t xml:space="preserve"> Animais </w:t>
-      </w:r>
-      <w:r>
-        <w:t>e</w:t>
-      </w:r>
-      <w:r>
-        <w:t xml:space="preserve">m </w:t>
-      </w:r>
-      <w:r>
-        <w:t>u</w:t>
-      </w:r>
-      <w:r>
-        <w:t xml:space="preserve">m Site Público </w:t>
-      </w:r>
-      <w:r>
-        <w:t>d</w:t>
-      </w:r>
-      <w:r>
-        <w:t xml:space="preserve">e Notícias </w:t>
-      </w:r>
-      <w:r>
-        <w:t>n</w:t>
-      </w:r>
-      <w:r>
-        <w:t>a Região De Patos De Minas – M</w:t>
-      </w:r>
-      <w:r>
-        <w:t>G</w:t>
-      </w:r>
-      <w:r>
-        <w:t xml:space="preserve">, </w:t>
-      </w:r>
-      <w:r>
-        <w:t>n</w:t>
-      </w:r>
-      <w:r>
-        <w:t xml:space="preserve">o Período </w:t>
-      </w:r>
-      <w:r>
-        <w:t>d</w:t>
-      </w:r>
-      <w:r>
-        <w:t xml:space="preserve">e 2016 </w:t>
-      </w:r>
-      <w:r>
-        <w:t>a</w:t>
-      </w:r>
-      <w:r>
-        <w:t xml:space="preserve"> Outubro </w:t>
-      </w:r>
-      <w:r>
-        <w:t>d</w:t>
-      </w:r>
-      <w:r>
-        <w:t>e 2018</w:t>
-      </w:r>
-      <w:r>
-        <w:t xml:space="preserve">. </w:t>
-      </w:r>
-      <w:r>
-        <w:rPr>
-          <w:b/>
-        </w:rPr>
-        <w:t xml:space="preserve">Psicologia </w:t>
-      </w:r>
-      <w:r>
-        <w:rPr>
-          <w:b/>
-        </w:rPr>
-        <w:t>e</w:t>
-      </w:r>
-      <w:r>
-        <w:rPr>
-          <w:b/>
-        </w:rPr>
-        <w:t xml:space="preserve"> Saúde </w:t>
-      </w:r>
-      <w:r>
-        <w:rPr>
-          <w:b/>
-        </w:rPr>
-        <w:t>e</w:t>
-      </w:r>
-      <w:r>
-        <w:rPr>
-          <w:b/>
-        </w:rPr>
-        <w:t>m Debate</w:t>
-      </w:r>
-      <w:r>
-        <w:t xml:space="preserve">, </w:t>
-      </w:r>
-      <w:r>
-        <w:t xml:space="preserve">2018, </w:t>
-      </w:r>
-      <w:r>
-        <w:t>4</w:t>
-      </w:r>
-      <w:r>
-        <w:t xml:space="preserve"> </w:t>
-      </w:r>
-      <w:r>
-        <w:t>(Suppl1), 79–79. Disponível em: &lt;http://psicodebate.dpgpsifpm.com.br/index.php/periodico/article/view/425&gt;. Acesso em: 17 Mar. 2022.</w:t>
-      </w:r>
-    </w:p>
-    <w:p>
-      <w:r>
-        <w:t xml:space="preserve">SOMMERVILLE, Ian. </w:t>
-      </w:r>
-      <w:r>
-        <w:rPr>
-          <w:b/>
-        </w:rPr>
-        <w:t>Engenharia de Software</w:t>
-      </w:r>
-      <w:r>
-        <w:t xml:space="preserve">. 9. ed. São Paulo: Pearson </w:t>
-      </w:r>
-      <w:proofErr w:type="spellStart"/>
-      <w:r>
-        <w:t>Education</w:t>
-      </w:r>
-      <w:proofErr w:type="spellEnd"/>
-      <w:r>
-        <w:t xml:space="preserve"> do Brasil, 2013</w:t>
-      </w:r>
-    </w:p>
-    <w:p>
-      <w:r>
-        <w:lastRenderedPageBreak/>
-        <w:t>SOUZA, A</w:t>
-      </w:r>
-      <w:r>
-        <w:t>.</w:t>
-      </w:r>
-      <w:r>
-        <w:t xml:space="preserve"> C</w:t>
-      </w:r>
-      <w:r>
-        <w:t xml:space="preserve">. </w:t>
-      </w:r>
-      <w:r>
-        <w:t>A</w:t>
-      </w:r>
-      <w:r>
-        <w:t>.;</w:t>
-      </w:r>
-      <w:r>
-        <w:t xml:space="preserve"> REIS, S</w:t>
-      </w:r>
-      <w:r>
-        <w:t>. T.</w:t>
-      </w:r>
-      <w:r>
-        <w:t xml:space="preserve"> J</w:t>
-      </w:r>
-      <w:r>
-        <w:t xml:space="preserve">. </w:t>
-      </w:r>
-      <w:r>
-        <w:t>Origem e histórico dos animais resgatados e tutelados por ONGs de proteção aos animais, protetores independentes</w:t>
-      </w:r>
-      <w:r>
-        <w:t>.</w:t>
-      </w:r>
-      <w:r>
-        <w:t xml:space="preserve"> </w:t>
-      </w:r>
-      <w:r>
-        <w:rPr>
-          <w:b/>
-        </w:rPr>
-        <w:t>Revista Científica de Medicina Veterinária.</w:t>
-      </w:r>
-      <w:r>
-        <w:t xml:space="preserve"> Associação de protetores de animais da cidade de Salvador/BA</w:t>
-      </w:r>
-      <w:r>
-        <w:t>.</w:t>
-      </w:r>
-      <w:r>
-        <w:t xml:space="preserve">, [S. l.], v. 2, n. 48, p. 5-9, 2018. Disponível em: </w:t>
-      </w:r>
-      <w:r>
-        <w:t>&lt;</w:t>
-      </w:r>
-      <w:r>
-        <w:t>https://medvep.com.br/wp-content/uploads/2020/06/Origem-e-hist%C3%B3rico-dos-animais-resgatados-e-tutelados-por-ONGs-de-prote%C3%A7%C3%A3o-aos-animais-protetores-independentes-e-Associa%C3%A7%C3%A3o-de-protetores-de-animais-da-cidade-de-</w:t>
-      </w:r>
-      <w:r>
-        <w:t>Salvador-BA.pdf&gt;. Acesso em: 21 M</w:t>
-      </w:r>
-      <w:r>
-        <w:t>ar. 2022.</w:t>
-      </w:r>
-    </w:p>
-    <w:p>
-      <w:r>
-        <w:t>SOUZA, R.</w:t>
-      </w:r>
-      <w:r>
-        <w:t xml:space="preserve"> </w:t>
-      </w:r>
-      <w:r>
-        <w:t xml:space="preserve">F.  </w:t>
-      </w:r>
-      <w:r>
-        <w:rPr>
-          <w:b/>
-        </w:rPr>
-        <w:t>Entrevista Sociedade Protetora Dos Animais</w:t>
-      </w:r>
-      <w:r>
-        <w:t>. 15 mar. 2022. Acesso em: 26 Mar. 2022.</w:t>
-      </w:r>
-    </w:p>
-    <w:p>
-      <w:r>
-        <w:t>SPRING</w:t>
-      </w:r>
-      <w:r>
-        <w:t>.IO</w:t>
-      </w:r>
-      <w:r>
-        <w:t>.</w:t>
-      </w:r>
-      <w:r>
-        <w:rPr>
-          <w:b/>
-        </w:rPr>
-        <w:t xml:space="preserve"> </w:t>
-      </w:r>
-      <w:proofErr w:type="spellStart"/>
-      <w:r>
-        <w:rPr>
-          <w:b/>
-        </w:rPr>
-        <w:t>Why</w:t>
-      </w:r>
-      <w:proofErr w:type="spellEnd"/>
-      <w:r>
-        <w:rPr>
-          <w:b/>
-        </w:rPr>
-        <w:t xml:space="preserve"> Spring</w:t>
-      </w:r>
-      <w:r>
-        <w:t>?. 2022.  Disponível em: &lt;https://spring.io/</w:t>
-      </w:r>
-      <w:proofErr w:type="spellStart"/>
-      <w:r>
-        <w:t>why-spring</w:t>
-      </w:r>
-      <w:proofErr w:type="spellEnd"/>
-      <w:r>
-        <w:t>&gt;. Acesso em: 21 Mar. 2022.</w:t>
-      </w:r>
-    </w:p>
-    <w:p>
-      <w:r>
-        <w:t xml:space="preserve">TRINDADE, L. S. et al. </w:t>
-      </w:r>
-      <w:r>
-        <w:t>O Abandono Irresponsável De Animais Domésticos</w:t>
-      </w:r>
-      <w:r>
-        <w:t xml:space="preserve">. </w:t>
-      </w:r>
-      <w:r>
-        <w:rPr>
-          <w:b/>
-        </w:rPr>
-        <w:t>Anais do Salão Internacional de Ensino, Pesquisa e Extensão</w:t>
-      </w:r>
-      <w:r>
-        <w:t>, v. 2, n. 1, 2 fev. 2013. Acesso em: 16 Mar. 2022.</w:t>
-      </w:r>
-    </w:p>
-    <w:p>
-      <w:r>
-        <w:t>VELASCO, E</w:t>
-      </w:r>
-      <w:r>
-        <w:t>.</w:t>
-      </w:r>
-      <w:r>
-        <w:t xml:space="preserve"> R</w:t>
-      </w:r>
-      <w:r>
-        <w:t xml:space="preserve">. </w:t>
-      </w:r>
-      <w:r>
-        <w:rPr>
-          <w:b/>
-        </w:rPr>
-        <w:t xml:space="preserve">Web </w:t>
-      </w:r>
-      <w:proofErr w:type="spellStart"/>
-      <w:r>
-        <w:rPr>
-          <w:b/>
-        </w:rPr>
-        <w:t>Authorization</w:t>
-      </w:r>
-      <w:proofErr w:type="spellEnd"/>
-      <w:r>
-        <w:rPr>
-          <w:b/>
-        </w:rPr>
-        <w:t xml:space="preserve"> </w:t>
-      </w:r>
-      <w:proofErr w:type="spellStart"/>
-      <w:r>
-        <w:rPr>
-          <w:b/>
-        </w:rPr>
-        <w:t>and</w:t>
-      </w:r>
-      <w:proofErr w:type="spellEnd"/>
-      <w:r>
-        <w:rPr>
-          <w:b/>
-        </w:rPr>
-        <w:t xml:space="preserve"> </w:t>
-      </w:r>
-      <w:proofErr w:type="spellStart"/>
-      <w:r>
-        <w:rPr>
-          <w:b/>
-        </w:rPr>
-        <w:t>A</w:t>
-      </w:r>
-      <w:r>
-        <w:rPr>
-          <w:b/>
-        </w:rPr>
-        <w:t>uthentication</w:t>
-      </w:r>
-      <w:proofErr w:type="spellEnd"/>
-      <w:r>
-        <w:rPr>
-          <w:b/>
-        </w:rPr>
-        <w:t xml:space="preserve"> for </w:t>
-      </w:r>
-      <w:r>
-        <w:rPr>
-          <w:b/>
-        </w:rPr>
-        <w:t>S</w:t>
-      </w:r>
-      <w:r>
-        <w:rPr>
-          <w:b/>
-        </w:rPr>
-        <w:t xml:space="preserve">ingle </w:t>
-      </w:r>
-      <w:r>
-        <w:rPr>
-          <w:b/>
-        </w:rPr>
-        <w:t>P</w:t>
-      </w:r>
-      <w:r>
-        <w:rPr>
-          <w:b/>
-        </w:rPr>
-        <w:t xml:space="preserve">age </w:t>
-      </w:r>
-      <w:proofErr w:type="spellStart"/>
-      <w:r>
-        <w:rPr>
-          <w:b/>
-        </w:rPr>
-        <w:t>A</w:t>
-      </w:r>
-      <w:r>
-        <w:rPr>
-          <w:b/>
-        </w:rPr>
-        <w:t>pplications</w:t>
-      </w:r>
-      <w:proofErr w:type="spellEnd"/>
-      <w:r>
-        <w:rPr>
-          <w:b/>
-        </w:rPr>
-        <w:t xml:space="preserve"> (</w:t>
-      </w:r>
-      <w:proofErr w:type="spellStart"/>
-      <w:r>
-        <w:rPr>
-          <w:b/>
-        </w:rPr>
-        <w:t>SPAs</w:t>
-      </w:r>
-      <w:proofErr w:type="spellEnd"/>
-      <w:r>
-        <w:rPr>
-          <w:b/>
-        </w:rPr>
-        <w:t>)</w:t>
-      </w:r>
-      <w:r>
-        <w:t>. 2018. 98 p. Tese (Licenciatura em engen</w:t>
-      </w:r>
-      <w:r>
-        <w:t>haria de telemática) - Escola Té</w:t>
-      </w:r>
-      <w:r>
-        <w:t>cnica d’</w:t>
-      </w:r>
-      <w:proofErr w:type="spellStart"/>
-      <w:r>
-        <w:t>Enginyeria</w:t>
-      </w:r>
-      <w:proofErr w:type="spellEnd"/>
-      <w:r>
-        <w:t xml:space="preserve"> de </w:t>
-      </w:r>
-      <w:proofErr w:type="spellStart"/>
-      <w:r>
-        <w:t>Telecomunicació</w:t>
-      </w:r>
-      <w:proofErr w:type="spellEnd"/>
-      <w:r>
-        <w:t xml:space="preserve"> de Barcelona, Barcelona, 2018. Disponível em: </w:t>
-      </w:r>
-      <w:r>
-        <w:t>&lt;</w:t>
-      </w:r>
-      <w:r>
-        <w:t>https://upcommons.upc.edu/bitstream/handle/2117/117772/Memoria-Enric-Ruhi-Ve</w:t>
-      </w:r>
-      <w:r>
-        <w:t>lasco.pdf?sequence=1&amp;isAllowed=&gt;</w:t>
-      </w:r>
-      <w:r>
-        <w:t xml:space="preserve">. Acesso em: 21 </w:t>
-      </w:r>
-      <w:r>
-        <w:t>M</w:t>
-      </w:r>
-      <w:r>
-        <w:t>ar. 2022.</w:t>
-      </w:r>
-    </w:p>
-    <w:p>
-      <w:r>
-        <w:t>WALSH</w:t>
-      </w:r>
-      <w:r>
-        <w:t xml:space="preserve">, F. </w:t>
-      </w:r>
-      <w:proofErr w:type="spellStart"/>
-      <w:r>
-        <w:t>Human</w:t>
-      </w:r>
-      <w:proofErr w:type="spellEnd"/>
-      <w:r>
-        <w:t xml:space="preserve">-animal </w:t>
-      </w:r>
-      <w:proofErr w:type="spellStart"/>
-      <w:r>
-        <w:t>bonds</w:t>
-      </w:r>
-      <w:proofErr w:type="spellEnd"/>
-      <w:r>
-        <w:t xml:space="preserve"> I- the </w:t>
-      </w:r>
-      <w:proofErr w:type="spellStart"/>
-      <w:r>
-        <w:t>relational</w:t>
-      </w:r>
-      <w:proofErr w:type="spellEnd"/>
-      <w:r>
-        <w:t xml:space="preserve"> </w:t>
-      </w:r>
-      <w:proofErr w:type="spellStart"/>
-      <w:r>
-        <w:t>significance</w:t>
-      </w:r>
-      <w:proofErr w:type="spellEnd"/>
-      <w:r>
-        <w:t xml:space="preserve"> of </w:t>
       </w:r>
       <w:proofErr w:type="spellStart"/>
       <w:r>
@@ -24829,7 +25140,15 @@
         <w:t>es-de-animais-vivem-nas-ruas-do</w:t>
       </w:r>
       <w:r>
-        <w:t>brasil/#:~:text=A%20Organiza%C3%A7%C3%A3o%20Mundial%20da%20Sa%C3%BAde,s%C3%A3o%204%20milh%C3%B5es%20de%20animais.&gt;.Acesso em: 16 Mar. 2022.</w:t>
+        <w:t>brasil/#:~:text=A%20Organiza%C3%A7%C3%A3o%20Mundial%20da%20Sa%C3%BAde,s%C3%A3o%204%20milh%C3%B5es%20de%20animais.</w:t>
+      </w:r>
+      <w:proofErr w:type="gramStart"/>
+      <w:r>
+        <w:t>&gt;.Acesso</w:t>
+      </w:r>
+      <w:proofErr w:type="gramEnd"/>
+      <w:r>
+        <w:t xml:space="preserve"> em: 16 Mar. 2022.</w:t>
       </w:r>
     </w:p>
     <w:p>
@@ -25000,10 +25319,18 @@
       </w:r>
       <w:proofErr w:type="spellEnd"/>
       <w:r>
-        <w:t xml:space="preserve"> the </w:t>
+        <w:t xml:space="preserve"> </w:t>
       </w:r>
       <w:proofErr w:type="spellStart"/>
       <w:r>
+        <w:t>the</w:t>
+      </w:r>
+      <w:proofErr w:type="spellEnd"/>
+      <w:r>
+        <w:t xml:space="preserve"> </w:t>
+      </w:r>
+      <w:proofErr w:type="spellStart"/>
+      <w:r>
         <w:t>psycho-bi</w:t>
       </w:r>
       <w:r>
@@ -25019,7 +25346,23 @@
       </w:r>
       <w:proofErr w:type="spellEnd"/>
       <w:r>
-        <w:t xml:space="preserve"> of the </w:t>
+        <w:t xml:space="preserve"> </w:t>
+      </w:r>
+      <w:proofErr w:type="spellStart"/>
+      <w:r>
+        <w:t>of</w:t>
+      </w:r>
+      <w:proofErr w:type="spellEnd"/>
+      <w:r>
+        <w:t xml:space="preserve"> </w:t>
+      </w:r>
+      <w:proofErr w:type="spellStart"/>
+      <w:r>
+        <w:t>the</w:t>
+      </w:r>
+      <w:proofErr w:type="spellEnd"/>
+      <w:r>
+        <w:t xml:space="preserve"> </w:t>
       </w:r>
       <w:proofErr w:type="spellStart"/>
       <w:r>
@@ -29584,6 +29927,7 @@
     <w:lsdException w:name="HTML Sample" w:semiHidden="1" w:unhideWhenUsed="1"/>
     <w:lsdException w:name="HTML Typewriter" w:semiHidden="1" w:unhideWhenUsed="1"/>
     <w:lsdException w:name="HTML Variable" w:semiHidden="1" w:unhideWhenUsed="1"/>
+    <w:lsdException w:name="Normal Table" w:semiHidden="1" w:unhideWhenUsed="1"/>
     <w:lsdException w:name="annotation subject" w:semiHidden="1" w:unhideWhenUsed="1"/>
     <w:lsdException w:name="No List" w:semiHidden="1" w:unhideWhenUsed="1"/>
     <w:lsdException w:name="Outline List 1" w:semiHidden="1" w:unhideWhenUsed="1"/>
@@ -29626,8 +29970,11 @@
     <w:lsdException w:name="Table Contemporary" w:semiHidden="1" w:unhideWhenUsed="1"/>
     <w:lsdException w:name="Table Elegant" w:semiHidden="1" w:unhideWhenUsed="1"/>
     <w:lsdException w:name="Table Professional" w:semiHidden="1" w:unhideWhenUsed="1"/>
+    <w:lsdException w:name="Table Subtle 1" w:semiHidden="1" w:unhideWhenUsed="1"/>
     <w:lsdException w:name="Table Subtle 2" w:semiHidden="1" w:unhideWhenUsed="1"/>
     <w:lsdException w:name="Table Web 1" w:semiHidden="1" w:unhideWhenUsed="1"/>
+    <w:lsdException w:name="Table Web 2" w:semiHidden="1" w:unhideWhenUsed="1"/>
+    <w:lsdException w:name="Table Web 3" w:semiHidden="1" w:unhideWhenUsed="1"/>
     <w:lsdException w:name="Balloon Text" w:semiHidden="1" w:unhideWhenUsed="1"/>
     <w:lsdException w:name="Table Grid" w:uiPriority="59"/>
     <w:lsdException w:name="Table Theme" w:semiHidden="1" w:unhideWhenUsed="1"/>
@@ -30572,6 +30919,18 @@
       </w:tcPr>
     </w:tblStylePr>
   </w:style>
+  <w:style w:type="character" w:styleId="MenoPendente">
+    <w:name w:val="Unresolved Mention"/>
+    <w:basedOn w:val="Fontepargpadro"/>
+    <w:uiPriority w:val="99"/>
+    <w:semiHidden/>
+    <w:unhideWhenUsed/>
+    <w:rsid w:val="0066040F"/>
+    <w:rPr>
+      <w:color w:val="605E5C"/>
+      <w:shd w:val="clear" w:color="auto" w:fill="E1DFDD"/>
+    </w:rPr>
+  </w:style>
 </w:styles>
 </file>
 

</xml_diff>